<commit_message>
Updated resume and profile picture
</commit_message>
<xml_diff>
--- a/public/resume/Rajiv_Giri_Technical_Consultant.docx
+++ b/public/resume/Rajiv_Giri_Technical_Consultant.docx
@@ -2,336 +2,726 @@
 <file path=word/document.xml><?xml version="1.0" encoding="utf-8"?>
 <w:document xmlns:wpc="http://schemas.microsoft.com/office/word/2010/wordprocessingCanvas" xmlns:mc="http://schemas.openxmlformats.org/markup-compatibility/2006" xmlns:o="urn:schemas-microsoft-com:office:office" xmlns:r="http://schemas.openxmlformats.org/officeDocument/2006/relationships" xmlns:m="http://schemas.openxmlformats.org/officeDocument/2006/math" xmlns:v="urn:schemas-microsoft-com:vml" xmlns:wp14="http://schemas.microsoft.com/office/word/2010/wordprocessingDrawing" xmlns:wp="http://schemas.openxmlformats.org/drawingml/2006/wordprocessingDrawing" xmlns:w10="urn:schemas-microsoft-com:office:word" xmlns:w="http://schemas.openxmlformats.org/wordprocessingml/2006/main" xmlns:w14="http://schemas.microsoft.com/office/word/2010/wordml" xmlns:w15="http://schemas.microsoft.com/office/word/2012/wordml" xmlns:wpg="http://schemas.microsoft.com/office/word/2010/wordprocessingGroup" xmlns:wpi="http://schemas.microsoft.com/office/word/2010/wordprocessingInk" xmlns:wne="http://schemas.microsoft.com/office/word/2006/wordml" xmlns:wps="http://schemas.microsoft.com/office/word/2010/wordprocessingShape" mc:Ignorable="w14 w15 wp14">
   <w:body>
+    <w:p>
+      <w:pPr>
+        <w:pStyle w:val="my-2"/>
+        <w:spacing w:before="0" w:beforeAutospacing="0" w:after="240" w:afterAutospacing="0" w:line="276" w:lineRule="auto"/>
+        <w:jc w:val="center"/>
+        <w:rPr>
+          <w:rFonts w:ascii="Arial" w:hAnsi="Arial" w:cs="Arial"/>
+          <w:b/>
+          <w:color w:val="002060"/>
+          <w:sz w:val="40"/>
+        </w:rPr>
+      </w:pPr>
+      <w:r>
+        <w:rPr>
+          <w:rFonts w:ascii="Arial" w:hAnsi="Arial" w:cs="Arial"/>
+          <w:b/>
+          <w:color w:val="002060"/>
+          <w:sz w:val="40"/>
+        </w:rPr>
+        <w:t>RAJIV GIRI</w:t>
+      </w:r>
+    </w:p>
+    <w:p>
+      <w:pPr>
+        <w:pStyle w:val="my-2"/>
+        <w:pBdr>
+          <w:top w:val="single" w:sz="4" w:space="1" w:color="auto"/>
+          <w:left w:val="single" w:sz="4" w:space="4" w:color="auto"/>
+          <w:bottom w:val="single" w:sz="4" w:space="1" w:color="auto"/>
+          <w:right w:val="single" w:sz="4" w:space="4" w:color="auto"/>
+        </w:pBdr>
+        <w:spacing w:before="0" w:beforeAutospacing="0" w:after="240" w:afterAutospacing="0"/>
+        <w:jc w:val="center"/>
+        <w:rPr>
+          <w:rFonts w:ascii="Arial" w:hAnsi="Arial" w:cs="Arial"/>
+          <w:color w:val="2F5496" w:themeColor="accent5" w:themeShade="BF"/>
+        </w:rPr>
+      </w:pPr>
+      <w:r>
+        <w:rPr>
+          <w:rFonts w:ascii="Arial" w:hAnsi="Arial" w:cs="Arial"/>
+          <w:color w:val="2F5496" w:themeColor="accent5" w:themeShade="BF"/>
+        </w:rPr>
+        <w:t xml:space="preserve">Cincinnati, OH | 513.834.3371 | </w:t>
+      </w:r>
+      <w:hyperlink r:id="rId7" w:history="1">
+        <w:r>
+          <w:rPr>
+            <w:rStyle w:val="Hyperlink"/>
+            <w:rFonts w:ascii="Arial" w:hAnsi="Arial" w:cs="Arial"/>
+            <w:color w:val="2F5496" w:themeColor="accent5" w:themeShade="BF"/>
+            <w:u w:val="none"/>
+          </w:rPr>
+          <w:t>rajivgiri2025@gmail.com</w:t>
+        </w:r>
+      </w:hyperlink>
+      <w:r>
+        <w:rPr>
+          <w:rFonts w:ascii="Arial" w:hAnsi="Arial" w:cs="Arial"/>
+          <w:color w:val="2F5496" w:themeColor="accent5" w:themeShade="BF"/>
+        </w:rPr>
+        <w:t xml:space="preserve"> | </w:t>
+      </w:r>
+      <w:hyperlink r:id="rId8" w:history="1">
+        <w:r>
+          <w:rPr>
+            <w:rStyle w:val="Hyperlink"/>
+            <w:rFonts w:ascii="Arial" w:hAnsi="Arial" w:cs="Arial"/>
+            <w:color w:val="2F5496" w:themeColor="accent5" w:themeShade="BF"/>
+            <w:u w:val="none"/>
+          </w:rPr>
+          <w:t>LinkedIn</w:t>
+        </w:r>
+      </w:hyperlink>
+      <w:r>
+        <w:rPr>
+          <w:rFonts w:ascii="Arial" w:hAnsi="Arial" w:cs="Arial"/>
+          <w:color w:val="2F5496" w:themeColor="accent5" w:themeShade="BF"/>
+        </w:rPr>
+        <w:t xml:space="preserve"> | </w:t>
+      </w:r>
+      <w:hyperlink r:id="rId9" w:history="1">
+        <w:r>
+          <w:rPr>
+            <w:rStyle w:val="Hyperlink"/>
+            <w:rFonts w:ascii="Arial" w:hAnsi="Arial" w:cs="Arial"/>
+            <w:color w:val="2F5496" w:themeColor="accent5" w:themeShade="BF"/>
+            <w:u w:val="none"/>
+          </w:rPr>
+          <w:t>GitHub</w:t>
+        </w:r>
+      </w:hyperlink>
+      <w:r>
+        <w:rPr>
+          <w:rStyle w:val="Hyperlink"/>
+          <w:rFonts w:ascii="Arial" w:hAnsi="Arial" w:cs="Arial"/>
+          <w:color w:val="2F5496" w:themeColor="accent5" w:themeShade="BF"/>
+          <w:u w:val="none"/>
+        </w:rPr>
+        <w:t xml:space="preserve"> | </w:t>
+      </w:r>
+      <w:hyperlink r:id="rId10" w:history="1">
+        <w:r>
+          <w:rPr>
+            <w:rStyle w:val="Hyperlink"/>
+            <w:rFonts w:ascii="Arial" w:hAnsi="Arial" w:cs="Arial"/>
+            <w:color w:val="2F5496" w:themeColor="accent5" w:themeShade="BF"/>
+            <w:u w:val="none"/>
+          </w:rPr>
+          <w:t>Portfolio</w:t>
+        </w:r>
+      </w:hyperlink>
+      <w:r>
+        <w:rPr>
+          <w:rStyle w:val="Hyperlink"/>
+          <w:rFonts w:ascii="Arial" w:hAnsi="Arial" w:cs="Arial"/>
+          <w:color w:val="2F5496" w:themeColor="accent5" w:themeShade="BF"/>
+          <w:u w:val="none"/>
+        </w:rPr>
+        <w:t xml:space="preserve"> </w:t>
+      </w:r>
+    </w:p>
+    <w:p>
+      <w:pPr>
+        <w:pStyle w:val="my-2"/>
+        <w:pBdr>
+          <w:bottom w:val="single" w:sz="4" w:space="1" w:color="auto"/>
+        </w:pBdr>
+        <w:spacing w:before="0" w:beforeAutospacing="0" w:after="0" w:afterAutospacing="0" w:line="276" w:lineRule="auto"/>
+        <w:jc w:val="center"/>
+        <w:rPr>
+          <w:rFonts w:ascii="Arial" w:hAnsi="Arial" w:cs="Arial"/>
+          <w:b/>
+          <w:color w:val="002060"/>
+          <w:sz w:val="28"/>
+        </w:rPr>
+      </w:pPr>
+      <w:r>
+        <w:rPr>
+          <w:rFonts w:ascii="Arial" w:hAnsi="Arial" w:cs="Arial"/>
+          <w:b/>
+          <w:color w:val="002060"/>
+          <w:sz w:val="28"/>
+        </w:rPr>
+        <w:t>Professional Profile</w:t>
+      </w:r>
+    </w:p>
+    <w:p>
+      <w:pPr>
+        <w:pStyle w:val="my-2"/>
+        <w:spacing w:before="240" w:beforeAutospacing="0" w:after="240" w:afterAutospacing="0"/>
+        <w:rPr>
+          <w:rFonts w:ascii="Arial" w:hAnsi="Arial" w:cs="Arial"/>
+          <w:color w:val="171717" w:themeColor="background2" w:themeShade="1A"/>
+        </w:rPr>
+      </w:pPr>
+      <w:r>
+        <w:rPr>
+          <w:rFonts w:ascii="Arial" w:hAnsi="Arial" w:cs="Arial"/>
+          <w:b/>
+          <w:color w:val="171717" w:themeColor="background2" w:themeShade="1A"/>
+        </w:rPr>
+        <w:t>Technical Consultant</w:t>
+      </w:r>
+      <w:r>
+        <w:rPr>
+          <w:rFonts w:ascii="Arial" w:hAnsi="Arial" w:cs="Arial"/>
+          <w:color w:val="171717" w:themeColor="background2" w:themeShade="1A"/>
+        </w:rPr>
+        <w:t xml:space="preserve"> with expertise in enterprise data analysis, application support, QA/SDET testing, and project delivery. Skilled in requirements gathering, training, troubleshooting, documentation, and aligning technical solutions with business objectives. Experienced in CRM, POS, Retail, Banking and healthcare/pharma systems, ensuring seamless project implementation and client satisfaction.</w:t>
+      </w:r>
+    </w:p>
+    <w:p>
+      <w:pPr>
+        <w:pStyle w:val="my-2"/>
+        <w:pBdr>
+          <w:bottom w:val="single" w:sz="4" w:space="1" w:color="auto"/>
+        </w:pBdr>
+        <w:spacing w:before="0" w:beforeAutospacing="0" w:after="240" w:afterAutospacing="0" w:line="276" w:lineRule="auto"/>
+        <w:jc w:val="center"/>
+        <w:rPr>
+          <w:rFonts w:ascii="Arial" w:hAnsi="Arial" w:cs="Arial"/>
+          <w:b/>
+          <w:color w:val="002060"/>
+          <w:sz w:val="28"/>
+        </w:rPr>
+      </w:pPr>
+      <w:r>
+        <w:rPr>
+          <w:rFonts w:ascii="Arial" w:hAnsi="Arial" w:cs="Arial"/>
+          <w:b/>
+          <w:color w:val="002060"/>
+          <w:sz w:val="28"/>
+        </w:rPr>
+        <w:t>Core Competencies and Tools</w:t>
+      </w:r>
+    </w:p>
     <w:tbl>
       <w:tblPr>
-        <w:tblStyle w:val="TableGrid"/>
-        <w:tblW w:w="9321" w:type="dxa"/>
-        <w:jc w:val="center"/>
-        <w:tblInd w:w="0" w:type="dxa"/>
+        <w:tblStyle w:val="PlainTable1"/>
+        <w:tblW w:w="9355" w:type="dxa"/>
+        <w:tblBorders>
+          <w:top w:val="none" w:sz="0" w:space="0" w:color="auto"/>
+          <w:left w:val="none" w:sz="0" w:space="0" w:color="auto"/>
+          <w:bottom w:val="none" w:sz="0" w:space="0" w:color="auto"/>
+          <w:right w:val="none" w:sz="0" w:space="0" w:color="auto"/>
+          <w:insideH w:val="none" w:sz="0" w:space="0" w:color="auto"/>
+          <w:insideV w:val="none" w:sz="0" w:space="0" w:color="auto"/>
+        </w:tblBorders>
         <w:tblLook w:val="04A0" w:firstRow="1" w:lastRow="0" w:firstColumn="1" w:lastColumn="0" w:noHBand="0" w:noVBand="1"/>
       </w:tblPr>
       <w:tblGrid>
-        <w:gridCol w:w="4109"/>
-        <w:gridCol w:w="5212"/>
+        <w:gridCol w:w="3150"/>
+        <w:gridCol w:w="2970"/>
+        <w:gridCol w:w="3235"/>
       </w:tblGrid>
       <w:tr>
         <w:trPr>
-          <w:trHeight w:val="567"/>
-          <w:jc w:val="center"/>
+          <w:cnfStyle w:val="100000000000" w:firstRow="1" w:lastRow="0" w:firstColumn="0" w:lastColumn="0" w:oddVBand="0" w:evenVBand="0" w:oddHBand="0" w:evenHBand="0" w:firstRowFirstColumn="0" w:firstRowLastColumn="0" w:lastRowFirstColumn="0" w:lastRowLastColumn="0"/>
+          <w:trHeight w:val="265"/>
         </w:trPr>
         <w:tc>
           <w:tcPr>
-            <w:tcW w:w="4109" w:type="dxa"/>
+            <w:cnfStyle w:val="001000000000" w:firstRow="0" w:lastRow="0" w:firstColumn="1" w:lastColumn="0" w:oddVBand="0" w:evenVBand="0" w:oddHBand="0" w:evenHBand="0" w:firstRowFirstColumn="0" w:firstRowLastColumn="0" w:lastRowFirstColumn="0" w:lastRowLastColumn="0"/>
+            <w:tcW w:w="3150" w:type="dxa"/>
             <w:hideMark/>
           </w:tcPr>
           <w:p>
             <w:pPr>
-              <w:textAlignment w:val="baseline"/>
               <w:rPr>
-                <w:rFonts w:ascii="Times New Roman" w:eastAsia="Times New Roman" w:hAnsi="Times New Roman" w:cs="Times New Roman"/>
-                <w:caps/>
-                <w:color w:val="2E74B5" w:themeColor="accent1" w:themeShade="BF"/>
-                <w:sz w:val="56"/>
+                <w:rFonts w:ascii="Arial" w:eastAsia="Times New Roman" w:hAnsi="Arial" w:cs="Arial"/>
+                <w:color w:val="1F1F1F"/>
+                <w:sz w:val="24"/>
                 <w:szCs w:val="24"/>
+                <w:u w:val="single"/>
               </w:rPr>
             </w:pPr>
             <w:r>
               <w:rPr>
-                <w:rFonts w:ascii="Times New Roman" w:eastAsia="Times New Roman" w:hAnsi="Times New Roman" w:cs="Times New Roman"/>
-                <w:caps/>
-                <w:color w:val="2E74B5" w:themeColor="accent1" w:themeShade="BF"/>
-                <w:sz w:val="56"/>
-                <w:szCs w:val="24"/>
-              </w:rPr>
-              <w:t>RAJIV GIRI</w:t>
-            </w:r>
-          </w:p>
-          <w:p>
-            <w:pPr>
-              <w:jc w:val="right"/>
-              <w:textAlignment w:val="baseline"/>
-              <w:rPr>
-                <w:rFonts w:ascii="Times New Roman" w:eastAsia="Times New Roman" w:hAnsi="Times New Roman" w:cs="Times New Roman"/>
-                <w:caps/>
-                <w:color w:val="2E74B5" w:themeColor="accent1" w:themeShade="BF"/>
+                <w:rFonts w:ascii="Arial" w:eastAsia="Times New Roman" w:hAnsi="Arial" w:cs="Arial"/>
+                <w:color w:val="1F1F1F"/>
                 <w:sz w:val="24"/>
                 <w:szCs w:val="24"/>
+                <w:u w:val="single"/>
+                <w:bdr w:val="none" w:sz="0" w:space="0" w:color="auto" w:frame="1"/>
               </w:rPr>
-            </w:pPr>
+              <w:t>Advisory &amp; Strategy</w:t>
+            </w:r>
           </w:p>
         </w:tc>
         <w:tc>
           <w:tcPr>
-            <w:tcW w:w="5212" w:type="dxa"/>
+            <w:tcW w:w="2970" w:type="dxa"/>
             <w:hideMark/>
           </w:tcPr>
           <w:p>
             <w:pPr>
-              <w:jc w:val="right"/>
-              <w:textAlignment w:val="baseline"/>
+              <w:cnfStyle w:val="100000000000" w:firstRow="1" w:lastRow="0" w:firstColumn="0" w:lastColumn="0" w:oddVBand="0" w:evenVBand="0" w:oddHBand="0" w:evenHBand="0" w:firstRowFirstColumn="0" w:firstRowLastColumn="0" w:lastRowFirstColumn="0" w:lastRowLastColumn="0"/>
               <w:rPr>
-                <w:rFonts w:ascii="Times New Roman" w:eastAsia="Times New Roman" w:hAnsi="Times New Roman" w:cs="Times New Roman"/>
-                <w:color w:val="2E74B5" w:themeColor="accent1" w:themeShade="BF"/>
-                <w:sz w:val="28"/>
+                <w:rFonts w:ascii="Arial" w:eastAsia="Times New Roman" w:hAnsi="Arial" w:cs="Arial"/>
+                <w:color w:val="1F1F1F"/>
+                <w:sz w:val="24"/>
                 <w:szCs w:val="24"/>
+                <w:u w:val="single"/>
               </w:rPr>
             </w:pPr>
             <w:r>
               <w:rPr>
-                <w:rFonts w:ascii="Times New Roman" w:eastAsia="Times New Roman" w:hAnsi="Times New Roman" w:cs="Times New Roman"/>
-                <w:color w:val="2E74B5" w:themeColor="accent1" w:themeShade="BF"/>
-                <w:sz w:val="28"/>
+                <w:rFonts w:ascii="Arial" w:eastAsia="Times New Roman" w:hAnsi="Arial" w:cs="Arial"/>
+                <w:color w:val="1F1F1F"/>
+                <w:sz w:val="24"/>
                 <w:szCs w:val="24"/>
+                <w:u w:val="single"/>
+                <w:bdr w:val="none" w:sz="0" w:space="0" w:color="auto" w:frame="1"/>
               </w:rPr>
-              <w:t>Cincinnati, OH</w:t>
+              <w:t>Technical Execution</w:t>
             </w:r>
           </w:p>
+        </w:tc>
+        <w:tc>
+          <w:tcPr>
+            <w:tcW w:w="3235" w:type="dxa"/>
+            <w:hideMark/>
+          </w:tcPr>
           <w:p>
             <w:pPr>
-              <w:jc w:val="right"/>
-              <w:textAlignment w:val="baseline"/>
+              <w:cnfStyle w:val="100000000000" w:firstRow="1" w:lastRow="0" w:firstColumn="0" w:lastColumn="0" w:oddVBand="0" w:evenVBand="0" w:oddHBand="0" w:evenHBand="0" w:firstRowFirstColumn="0" w:firstRowLastColumn="0" w:lastRowFirstColumn="0" w:lastRowLastColumn="0"/>
               <w:rPr>
-                <w:rFonts w:ascii="Times New Roman" w:eastAsia="Times New Roman" w:hAnsi="Times New Roman" w:cs="Times New Roman"/>
-                <w:color w:val="2E74B5" w:themeColor="accent1" w:themeShade="BF"/>
-                <w:sz w:val="28"/>
+                <w:rFonts w:ascii="Arial" w:eastAsia="Times New Roman" w:hAnsi="Arial" w:cs="Arial"/>
+                <w:color w:val="1F1F1F"/>
+                <w:sz w:val="24"/>
                 <w:szCs w:val="24"/>
+                <w:u w:val="single"/>
               </w:rPr>
             </w:pPr>
-            <w:hyperlink r:id="rId7" w:history="1">
-              <w:r>
-                <w:rPr>
-                  <w:rStyle w:val="Hyperlink"/>
-                  <w:rFonts w:ascii="Times New Roman" w:eastAsia="Times New Roman" w:hAnsi="Times New Roman" w:cs="Times New Roman"/>
-                  <w:sz w:val="28"/>
-                  <w:szCs w:val="24"/>
-                </w:rPr>
-                <w:t>513.834.3371 | rajivgiri2025@gmail.com</w:t>
-              </w:r>
-            </w:hyperlink>
+            <w:r>
+              <w:rPr>
+                <w:rFonts w:ascii="Arial" w:eastAsia="Times New Roman" w:hAnsi="Arial" w:cs="Arial"/>
+                <w:color w:val="1F1F1F"/>
+                <w:sz w:val="24"/>
+                <w:szCs w:val="24"/>
+                <w:u w:val="single"/>
+                <w:bdr w:val="none" w:sz="0" w:space="0" w:color="auto" w:frame="1"/>
+              </w:rPr>
+              <w:t>Platforms &amp; Tools</w:t>
+            </w:r>
           </w:p>
-          <w:bookmarkStart w:id="0" w:name="_GoBack"/>
-          <w:bookmarkEnd w:id="0"/>
+        </w:tc>
+      </w:tr>
+      <w:tr>
+        <w:trPr>
+          <w:cnfStyle w:val="000000100000" w:firstRow="0" w:lastRow="0" w:firstColumn="0" w:lastColumn="0" w:oddVBand="0" w:evenVBand="0" w:oddHBand="1" w:evenHBand="0" w:firstRowFirstColumn="0" w:firstRowLastColumn="0" w:lastRowFirstColumn="0" w:lastRowLastColumn="0"/>
+          <w:trHeight w:val="530"/>
+        </w:trPr>
+        <w:tc>
+          <w:tcPr>
+            <w:cnfStyle w:val="001000000000" w:firstRow="0" w:lastRow="0" w:firstColumn="1" w:lastColumn="0" w:oddVBand="0" w:evenVBand="0" w:oddHBand="0" w:evenHBand="0" w:firstRowFirstColumn="0" w:firstRowLastColumn="0" w:lastRowFirstColumn="0" w:lastRowLastColumn="0"/>
+            <w:tcW w:w="3150" w:type="dxa"/>
+            <w:hideMark/>
+          </w:tcPr>
           <w:p>
             <w:pPr>
-              <w:jc w:val="right"/>
-              <w:textAlignment w:val="baseline"/>
               <w:rPr>
-                <w:rFonts w:ascii="Times New Roman" w:eastAsia="Times New Roman" w:hAnsi="Times New Roman" w:cs="Times New Roman"/>
-                <w:color w:val="2E74B5" w:themeColor="accent1" w:themeShade="BF"/>
+                <w:rFonts w:ascii="Arial" w:eastAsia="Times New Roman" w:hAnsi="Arial" w:cs="Arial"/>
+                <w:b w:val="0"/>
+                <w:color w:val="1F1F1F"/>
                 <w:sz w:val="24"/>
                 <w:szCs w:val="24"/>
               </w:rPr>
             </w:pPr>
             <w:r>
               <w:rPr>
-                <w:rFonts w:ascii="Times New Roman" w:eastAsia="Times New Roman" w:hAnsi="Times New Roman" w:cs="Times New Roman"/>
-                <w:color w:val="2E74B5" w:themeColor="accent1" w:themeShade="BF"/>
-                <w:sz w:val="28"/>
+                <w:rFonts w:ascii="Arial" w:hAnsi="Arial" w:cs="Arial"/>
+                <w:b w:val="0"/>
+                <w:color w:val="171717" w:themeColor="background2" w:themeShade="1A"/>
+              </w:rPr>
+              <w:t>Security GRC</w:t>
+            </w:r>
+          </w:p>
+        </w:tc>
+        <w:tc>
+          <w:tcPr>
+            <w:tcW w:w="2970" w:type="dxa"/>
+            <w:hideMark/>
+          </w:tcPr>
+          <w:p>
+            <w:pPr>
+              <w:cnfStyle w:val="000000100000" w:firstRow="0" w:lastRow="0" w:firstColumn="0" w:lastColumn="0" w:oddVBand="0" w:evenVBand="0" w:oddHBand="1" w:evenHBand="0" w:firstRowFirstColumn="0" w:firstRowLastColumn="0" w:lastRowFirstColumn="0" w:lastRowLastColumn="0"/>
+              <w:rPr>
+                <w:rFonts w:ascii="Arial" w:eastAsia="Times New Roman" w:hAnsi="Arial" w:cs="Arial"/>
+                <w:color w:val="1F1F1F"/>
+                <w:sz w:val="24"/>
                 <w:szCs w:val="24"/>
-                <w:u w:val="single"/>
               </w:rPr>
-              <w:fldChar w:fldCharType="begin"/>
-            </w:r>
+            </w:pPr>
             <w:r>
               <w:rPr>
-                <w:rFonts w:ascii="Times New Roman" w:eastAsia="Times New Roman" w:hAnsi="Times New Roman" w:cs="Times New Roman"/>
-                <w:color w:val="2E74B5" w:themeColor="accent1" w:themeShade="BF"/>
-                <w:sz w:val="28"/>
+                <w:rFonts w:ascii="Arial" w:eastAsia="Times New Roman" w:hAnsi="Arial" w:cs="Arial"/>
+                <w:color w:val="1F1F1F"/>
+                <w:sz w:val="24"/>
                 <w:szCs w:val="24"/>
-                <w:u w:val="single"/>
+                <w:bdr w:val="none" w:sz="0" w:space="0" w:color="auto" w:frame="1"/>
               </w:rPr>
-              <w:instrText xml:space="preserve"> HYPERLINK "https://www.linkedin.com/in/girirajiv/" \t "_blank" </w:instrText>
+              <w:t>ETL Validation &amp; Testing</w:t>
             </w:r>
+          </w:p>
+        </w:tc>
+        <w:tc>
+          <w:tcPr>
+            <w:tcW w:w="3235" w:type="dxa"/>
+            <w:hideMark/>
+          </w:tcPr>
+          <w:p>
+            <w:pPr>
+              <w:cnfStyle w:val="000000100000" w:firstRow="0" w:lastRow="0" w:firstColumn="0" w:lastColumn="0" w:oddVBand="0" w:evenVBand="0" w:oddHBand="1" w:evenHBand="0" w:firstRowFirstColumn="0" w:firstRowLastColumn="0" w:lastRowFirstColumn="0" w:lastRowLastColumn="0"/>
+              <w:rPr>
+                <w:rFonts w:ascii="Arial" w:eastAsia="Times New Roman" w:hAnsi="Arial" w:cs="Arial"/>
+                <w:color w:val="1F1F1F"/>
+                <w:sz w:val="24"/>
+                <w:szCs w:val="24"/>
+              </w:rPr>
+            </w:pPr>
             <w:r>
               <w:rPr>
-                <w:rFonts w:ascii="Times New Roman" w:eastAsia="Times New Roman" w:hAnsi="Times New Roman" w:cs="Times New Roman"/>
-                <w:color w:val="2E74B5" w:themeColor="accent1" w:themeShade="BF"/>
-                <w:sz w:val="28"/>
+                <w:rFonts w:ascii="Arial" w:eastAsia="Times New Roman" w:hAnsi="Arial" w:cs="Arial"/>
+                <w:color w:val="1F1F1F"/>
+                <w:sz w:val="24"/>
                 <w:szCs w:val="24"/>
-                <w:u w:val="single"/>
+                <w:bdr w:val="none" w:sz="0" w:space="0" w:color="auto" w:frame="1"/>
               </w:rPr>
-              <w:fldChar w:fldCharType="separate"/>
+              <w:t>SQL (Advanced), R, Python</w:t>
             </w:r>
+          </w:p>
+        </w:tc>
+      </w:tr>
+      <w:tr>
+        <w:trPr>
+          <w:trHeight w:val="811"/>
+        </w:trPr>
+        <w:tc>
+          <w:tcPr>
+            <w:cnfStyle w:val="001000000000" w:firstRow="0" w:lastRow="0" w:firstColumn="1" w:lastColumn="0" w:oddVBand="0" w:evenVBand="0" w:oddHBand="0" w:evenHBand="0" w:firstRowFirstColumn="0" w:firstRowLastColumn="0" w:lastRowFirstColumn="0" w:lastRowLastColumn="0"/>
+            <w:tcW w:w="3150" w:type="dxa"/>
+            <w:hideMark/>
+          </w:tcPr>
+          <w:p>
+            <w:pPr>
+              <w:rPr>
+                <w:rFonts w:ascii="Arial" w:eastAsia="Times New Roman" w:hAnsi="Arial" w:cs="Arial"/>
+                <w:b w:val="0"/>
+                <w:color w:val="1F1F1F"/>
+                <w:sz w:val="24"/>
+                <w:szCs w:val="24"/>
+              </w:rPr>
+            </w:pPr>
             <w:r>
               <w:rPr>
-                <w:rFonts w:ascii="Times New Roman" w:eastAsia="Times New Roman" w:hAnsi="Times New Roman" w:cs="Times New Roman"/>
-                <w:color w:val="2E74B5" w:themeColor="accent1" w:themeShade="BF"/>
-                <w:sz w:val="28"/>
+                <w:rFonts w:ascii="Arial" w:eastAsia="Times New Roman" w:hAnsi="Arial" w:cs="Arial"/>
+                <w:b w:val="0"/>
+                <w:color w:val="1F1F1F"/>
+                <w:sz w:val="24"/>
                 <w:szCs w:val="24"/>
-                <w:u w:val="single"/>
+                <w:bdr w:val="none" w:sz="0" w:space="0" w:color="auto" w:frame="1"/>
               </w:rPr>
-              <w:t>LinkedIn</w:t>
+              <w:t>Business Requirements (FSD/TSD)</w:t>
             </w:r>
+          </w:p>
+        </w:tc>
+        <w:tc>
+          <w:tcPr>
+            <w:tcW w:w="2970" w:type="dxa"/>
+            <w:hideMark/>
+          </w:tcPr>
+          <w:p>
+            <w:pPr>
+              <w:cnfStyle w:val="000000000000" w:firstRow="0" w:lastRow="0" w:firstColumn="0" w:lastColumn="0" w:oddVBand="0" w:evenVBand="0" w:oddHBand="0" w:evenHBand="0" w:firstRowFirstColumn="0" w:firstRowLastColumn="0" w:lastRowFirstColumn="0" w:lastRowLastColumn="0"/>
+              <w:rPr>
+                <w:rFonts w:ascii="Arial" w:eastAsia="Times New Roman" w:hAnsi="Arial" w:cs="Arial"/>
+                <w:color w:val="1F1F1F"/>
+                <w:sz w:val="24"/>
+                <w:szCs w:val="24"/>
+              </w:rPr>
+            </w:pPr>
             <w:r>
               <w:rPr>
-                <w:rFonts w:ascii="Times New Roman" w:eastAsia="Times New Roman" w:hAnsi="Times New Roman" w:cs="Times New Roman"/>
-                <w:color w:val="2E74B5" w:themeColor="accent1" w:themeShade="BF"/>
-                <w:sz w:val="28"/>
+                <w:rFonts w:ascii="Arial" w:eastAsia="Times New Roman" w:hAnsi="Arial" w:cs="Arial"/>
+                <w:color w:val="1F1F1F"/>
+                <w:sz w:val="24"/>
                 <w:szCs w:val="24"/>
-                <w:u w:val="single"/>
+                <w:bdr w:val="none" w:sz="0" w:space="0" w:color="auto" w:frame="1"/>
               </w:rPr>
-              <w:fldChar w:fldCharType="end"/>
+              <w:t>Full-Stack Development</w:t>
             </w:r>
+          </w:p>
+        </w:tc>
+        <w:tc>
+          <w:tcPr>
+            <w:tcW w:w="3235" w:type="dxa"/>
+            <w:hideMark/>
+          </w:tcPr>
+          <w:p>
+            <w:pPr>
+              <w:cnfStyle w:val="000000000000" w:firstRow="0" w:lastRow="0" w:firstColumn="0" w:lastColumn="0" w:oddVBand="0" w:evenVBand="0" w:oddHBand="0" w:evenHBand="0" w:firstRowFirstColumn="0" w:firstRowLastColumn="0" w:lastRowFirstColumn="0" w:lastRowLastColumn="0"/>
+              <w:rPr>
+                <w:rFonts w:ascii="Arial" w:eastAsia="Times New Roman" w:hAnsi="Arial" w:cs="Arial"/>
+                <w:color w:val="1F1F1F"/>
+                <w:sz w:val="24"/>
+                <w:szCs w:val="24"/>
+              </w:rPr>
+            </w:pPr>
             <w:r>
               <w:rPr>
-                <w:rFonts w:ascii="Times New Roman" w:eastAsia="Times New Roman" w:hAnsi="Times New Roman" w:cs="Times New Roman"/>
-                <w:color w:val="2E74B5" w:themeColor="accent1" w:themeShade="BF"/>
-                <w:sz w:val="28"/>
+                <w:rFonts w:ascii="Arial" w:eastAsia="Times New Roman" w:hAnsi="Arial" w:cs="Arial"/>
+                <w:color w:val="1F1F1F"/>
+                <w:sz w:val="24"/>
+                <w:szCs w:val="24"/>
+                <w:bdr w:val="none" w:sz="0" w:space="0" w:color="auto" w:frame="1"/>
+              </w:rPr>
+              <w:t xml:space="preserve">Tableau, Power BI, Salesforce, </w:t>
+            </w:r>
+            <w:proofErr w:type="spellStart"/>
+            <w:r>
+              <w:rPr>
+                <w:rFonts w:ascii="Arial" w:eastAsia="Times New Roman" w:hAnsi="Arial" w:cs="Arial"/>
+                <w:color w:val="1F1F1F"/>
+                <w:sz w:val="24"/>
+                <w:szCs w:val="24"/>
+                <w:bdr w:val="none" w:sz="0" w:space="0" w:color="auto" w:frame="1"/>
+              </w:rPr>
+              <w:t>Smartsheet</w:t>
+            </w:r>
+            <w:proofErr w:type="spellEnd"/>
+          </w:p>
+        </w:tc>
+      </w:tr>
+      <w:tr>
+        <w:trPr>
+          <w:cnfStyle w:val="000000100000" w:firstRow="0" w:lastRow="0" w:firstColumn="0" w:lastColumn="0" w:oddVBand="0" w:evenVBand="0" w:oddHBand="1" w:evenHBand="0" w:firstRowFirstColumn="0" w:firstRowLastColumn="0" w:lastRowFirstColumn="0" w:lastRowLastColumn="0"/>
+          <w:trHeight w:val="546"/>
+        </w:trPr>
+        <w:tc>
+          <w:tcPr>
+            <w:cnfStyle w:val="001000000000" w:firstRow="0" w:lastRow="0" w:firstColumn="1" w:lastColumn="0" w:oddVBand="0" w:evenVBand="0" w:oddHBand="0" w:evenHBand="0" w:firstRowFirstColumn="0" w:firstRowLastColumn="0" w:lastRowFirstColumn="0" w:lastRowLastColumn="0"/>
+            <w:tcW w:w="3150" w:type="dxa"/>
+            <w:hideMark/>
+          </w:tcPr>
+          <w:p>
+            <w:pPr>
+              <w:rPr>
+                <w:rFonts w:ascii="Arial" w:eastAsia="Times New Roman" w:hAnsi="Arial" w:cs="Arial"/>
+                <w:b w:val="0"/>
+                <w:color w:val="1F1F1F"/>
+                <w:sz w:val="24"/>
                 <w:szCs w:val="24"/>
               </w:rPr>
-              <w:t xml:space="preserve"> | </w:t>
+            </w:pPr>
+            <w:r>
+              <w:rPr>
+                <w:rFonts w:ascii="Arial" w:eastAsia="Times New Roman" w:hAnsi="Arial" w:cs="Arial"/>
+                <w:b w:val="0"/>
+                <w:color w:val="1F1F1F"/>
+                <w:sz w:val="24"/>
+                <w:szCs w:val="24"/>
+                <w:bdr w:val="none" w:sz="0" w:space="0" w:color="auto" w:frame="1"/>
+              </w:rPr>
+              <w:t>Root Cause Analysis</w:t>
             </w:r>
-            <w:hyperlink r:id="rId8" w:tgtFrame="_blank" w:history="1">
-              <w:r>
-                <w:rPr>
-                  <w:rFonts w:ascii="Times New Roman" w:eastAsia="Times New Roman" w:hAnsi="Times New Roman" w:cs="Times New Roman"/>
-                  <w:color w:val="2E74B5" w:themeColor="accent1" w:themeShade="BF"/>
-                  <w:sz w:val="28"/>
-                  <w:szCs w:val="24"/>
-                  <w:u w:val="single"/>
-                </w:rPr>
-                <w:t>GitHub</w:t>
-              </w:r>
-            </w:hyperlink>
+          </w:p>
+        </w:tc>
+        <w:tc>
+          <w:tcPr>
+            <w:tcW w:w="2970" w:type="dxa"/>
+            <w:hideMark/>
+          </w:tcPr>
+          <w:p>
+            <w:pPr>
+              <w:cnfStyle w:val="000000100000" w:firstRow="0" w:lastRow="0" w:firstColumn="0" w:lastColumn="0" w:oddVBand="0" w:evenVBand="0" w:oddHBand="1" w:evenHBand="0" w:firstRowFirstColumn="0" w:firstRowLastColumn="0" w:lastRowFirstColumn="0" w:lastRowLastColumn="0"/>
+              <w:rPr>
+                <w:rFonts w:ascii="Arial" w:eastAsia="Times New Roman" w:hAnsi="Arial" w:cs="Arial"/>
+                <w:color w:val="1F1F1F"/>
+                <w:sz w:val="24"/>
+                <w:szCs w:val="24"/>
+              </w:rPr>
+            </w:pPr>
+            <w:r>
+              <w:rPr>
+                <w:rFonts w:ascii="Arial" w:eastAsia="Times New Roman" w:hAnsi="Arial" w:cs="Arial"/>
+                <w:color w:val="1F1F1F"/>
+                <w:sz w:val="24"/>
+                <w:szCs w:val="24"/>
+                <w:bdr w:val="none" w:sz="0" w:space="0" w:color="auto" w:frame="1"/>
+              </w:rPr>
+              <w:t>System Modernization</w:t>
+            </w:r>
+          </w:p>
+        </w:tc>
+        <w:tc>
+          <w:tcPr>
+            <w:tcW w:w="3235" w:type="dxa"/>
+            <w:hideMark/>
+          </w:tcPr>
+          <w:p>
+            <w:pPr>
+              <w:cnfStyle w:val="000000100000" w:firstRow="0" w:lastRow="0" w:firstColumn="0" w:lastColumn="0" w:oddVBand="0" w:evenVBand="0" w:oddHBand="1" w:evenHBand="0" w:firstRowFirstColumn="0" w:firstRowLastColumn="0" w:lastRowFirstColumn="0" w:lastRowLastColumn="0"/>
+              <w:rPr>
+                <w:rFonts w:ascii="Arial" w:eastAsia="Times New Roman" w:hAnsi="Arial" w:cs="Arial"/>
+                <w:color w:val="1F1F1F"/>
+                <w:sz w:val="24"/>
+                <w:szCs w:val="24"/>
+              </w:rPr>
+            </w:pPr>
+            <w:r>
+              <w:rPr>
+                <w:rFonts w:ascii="Arial" w:eastAsia="Times New Roman" w:hAnsi="Arial" w:cs="Arial"/>
+                <w:color w:val="1F1F1F"/>
+                <w:sz w:val="24"/>
+                <w:szCs w:val="24"/>
+                <w:bdr w:val="none" w:sz="0" w:space="0" w:color="auto" w:frame="1"/>
+              </w:rPr>
+              <w:t>Jira, Confluence, Docker</w:t>
+            </w:r>
+          </w:p>
+        </w:tc>
+      </w:tr>
+      <w:tr>
+        <w:trPr>
+          <w:trHeight w:val="530"/>
+        </w:trPr>
+        <w:tc>
+          <w:tcPr>
+            <w:cnfStyle w:val="001000000000" w:firstRow="0" w:lastRow="0" w:firstColumn="1" w:lastColumn="0" w:oddVBand="0" w:evenVBand="0" w:oddHBand="0" w:evenHBand="0" w:firstRowFirstColumn="0" w:firstRowLastColumn="0" w:lastRowFirstColumn="0" w:lastRowLastColumn="0"/>
+            <w:tcW w:w="3150" w:type="dxa"/>
+            <w:hideMark/>
+          </w:tcPr>
+          <w:p>
+            <w:pPr>
+              <w:rPr>
+                <w:rFonts w:ascii="Arial" w:eastAsia="Times New Roman" w:hAnsi="Arial" w:cs="Arial"/>
+                <w:b w:val="0"/>
+                <w:color w:val="1F1F1F"/>
+                <w:sz w:val="24"/>
+                <w:szCs w:val="24"/>
+              </w:rPr>
+            </w:pPr>
+            <w:r>
+              <w:rPr>
+                <w:rFonts w:ascii="Arial" w:eastAsia="Times New Roman" w:hAnsi="Arial" w:cs="Arial"/>
+                <w:b w:val="0"/>
+                <w:color w:val="1F1F1F"/>
+                <w:sz w:val="24"/>
+                <w:szCs w:val="24"/>
+                <w:bdr w:val="none" w:sz="0" w:space="0" w:color="auto" w:frame="1"/>
+              </w:rPr>
+              <w:t>Data Governance (OFSAA)</w:t>
+            </w:r>
+          </w:p>
+        </w:tc>
+        <w:tc>
+          <w:tcPr>
+            <w:tcW w:w="2970" w:type="dxa"/>
+            <w:hideMark/>
+          </w:tcPr>
+          <w:p>
+            <w:pPr>
+              <w:cnfStyle w:val="000000000000" w:firstRow="0" w:lastRow="0" w:firstColumn="0" w:lastColumn="0" w:oddVBand="0" w:evenVBand="0" w:oddHBand="0" w:evenHBand="0" w:firstRowFirstColumn="0" w:firstRowLastColumn="0" w:lastRowFirstColumn="0" w:lastRowLastColumn="0"/>
+              <w:rPr>
+                <w:rFonts w:ascii="Arial" w:eastAsia="Times New Roman" w:hAnsi="Arial" w:cs="Arial"/>
+                <w:color w:val="1F1F1F"/>
+                <w:sz w:val="24"/>
+                <w:szCs w:val="24"/>
+              </w:rPr>
+            </w:pPr>
+            <w:r>
+              <w:rPr>
+                <w:rFonts w:ascii="Arial" w:eastAsia="Times New Roman" w:hAnsi="Arial" w:cs="Arial"/>
+                <w:color w:val="1F1F1F"/>
+                <w:sz w:val="24"/>
+                <w:szCs w:val="24"/>
+                <w:bdr w:val="none" w:sz="0" w:space="0" w:color="auto" w:frame="1"/>
+              </w:rPr>
+              <w:t>API &amp; Integration Support</w:t>
+            </w:r>
+          </w:p>
+        </w:tc>
+        <w:tc>
+          <w:tcPr>
+            <w:tcW w:w="3235" w:type="dxa"/>
+            <w:hideMark/>
+          </w:tcPr>
+          <w:p>
+            <w:pPr>
+              <w:cnfStyle w:val="000000000000" w:firstRow="0" w:lastRow="0" w:firstColumn="0" w:lastColumn="0" w:oddVBand="0" w:evenVBand="0" w:oddHBand="0" w:evenHBand="0" w:firstRowFirstColumn="0" w:firstRowLastColumn="0" w:lastRowFirstColumn="0" w:lastRowLastColumn="0"/>
+              <w:rPr>
+                <w:rFonts w:ascii="Arial" w:eastAsia="Times New Roman" w:hAnsi="Arial" w:cs="Arial"/>
+                <w:color w:val="1F1F1F"/>
+                <w:sz w:val="24"/>
+                <w:szCs w:val="24"/>
+              </w:rPr>
+            </w:pPr>
+            <w:r>
+              <w:rPr>
+                <w:rFonts w:ascii="Arial" w:eastAsia="Times New Roman" w:hAnsi="Arial" w:cs="Arial"/>
+                <w:color w:val="1F1F1F"/>
+                <w:sz w:val="24"/>
+                <w:szCs w:val="24"/>
+                <w:bdr w:val="none" w:sz="0" w:space="0" w:color="auto" w:frame="1"/>
+              </w:rPr>
+              <w:t xml:space="preserve">AWS, Azure, </w:t>
+            </w:r>
+            <w:proofErr w:type="spellStart"/>
+            <w:r>
+              <w:rPr>
+                <w:rFonts w:ascii="Arial" w:eastAsia="Times New Roman" w:hAnsi="Arial" w:cs="Arial"/>
+                <w:color w:val="1F1F1F"/>
+                <w:sz w:val="24"/>
+                <w:szCs w:val="24"/>
+                <w:bdr w:val="none" w:sz="0" w:space="0" w:color="auto" w:frame="1"/>
+              </w:rPr>
+              <w:t>Heroku</w:t>
+            </w:r>
+            <w:proofErr w:type="spellEnd"/>
           </w:p>
         </w:tc>
       </w:tr>
     </w:tbl>
     <w:p>
       <w:pPr>
-        <w:spacing w:after="0" w:line="240" w:lineRule="auto"/>
-        <w:rPr>
-          <w:rFonts w:ascii="Times New Roman" w:eastAsia="Times New Roman" w:hAnsi="Times New Roman" w:cs="Times New Roman"/>
-          <w:sz w:val="24"/>
-          <w:szCs w:val="24"/>
-        </w:rPr>
-      </w:pPr>
-      <w:r>
-        <w:rPr>
-          <w:rFonts w:ascii="Times New Roman" w:eastAsia="Times New Roman" w:hAnsi="Times New Roman" w:cs="Times New Roman"/>
-          <w:sz w:val="24"/>
-          <w:szCs w:val="24"/>
-        </w:rPr>
-        <w:pict>
-          <v:rect id="_x0000_i1025" style="width:0;height:1.5pt" o:hralign="center" o:hrstd="t" o:hr="t" fillcolor="#a0a0a0" stroked="f"/>
-        </w:pict>
-      </w:r>
+        <w:pStyle w:val="my-2"/>
+        <w:pBdr>
+          <w:bottom w:val="single" w:sz="4" w:space="1" w:color="auto"/>
+        </w:pBdr>
+        <w:spacing w:before="0" w:beforeAutospacing="0" w:after="0" w:afterAutospacing="0"/>
+        <w:rPr>
+          <w:rFonts w:ascii="Arial" w:hAnsi="Arial" w:cs="Arial"/>
+          <w:b/>
+          <w:color w:val="002060"/>
+          <w:sz w:val="28"/>
+        </w:rPr>
+      </w:pPr>
     </w:p>
     <w:p>
       <w:pPr>
         <w:pStyle w:val="my-2"/>
-        <w:spacing w:before="0" w:beforeAutospacing="0"/>
-        <w:rPr>
-          <w:spacing w:val="1"/>
+        <w:pBdr>
+          <w:bottom w:val="single" w:sz="4" w:space="1" w:color="auto"/>
+        </w:pBdr>
+        <w:spacing w:before="0" w:beforeAutospacing="0" w:after="0" w:afterAutospacing="0" w:line="276" w:lineRule="auto"/>
+        <w:rPr>
+          <w:rFonts w:ascii="Arial" w:hAnsi="Arial" w:cs="Arial"/>
+          <w:b/>
+          <w:color w:val="002060"/>
+          <w:sz w:val="28"/>
         </w:rPr>
       </w:pPr>
       <w:r>
         <w:rPr>
-          <w:rStyle w:val="Strong"/>
-          <w:color w:val="2E74B5" w:themeColor="accent1" w:themeShade="BF"/>
-          <w:spacing w:val="1"/>
-        </w:rPr>
-        <w:t>Professional Summary</w:t>
-      </w:r>
-      <w:r>
-        <w:rPr>
-          <w:spacing w:val="1"/>
-        </w:rPr>
-        <w:br/>
-      </w:r>
-      <w:r>
-        <w:rPr>
-          <w:spacing w:val="1"/>
-        </w:rPr>
-        <w:t>Technical Consultant specializing in enterprise data analysis, application support, and project delivery. Skilled in requirements gathering, training, documentation, and troubleshooting. Adept at aligning technical solutions with business needs and ensuring client satisfaction.</w:t>
-      </w:r>
-    </w:p>
-    <w:p>
-      <w:pPr>
-        <w:pStyle w:val="my-2"/>
-        <w:spacing w:before="0" w:beforeAutospacing="0"/>
-        <w:rPr>
-          <w:spacing w:val="1"/>
-        </w:rPr>
-      </w:pPr>
-      <w:r>
-        <w:rPr>
-          <w:rStyle w:val="Strong"/>
-          <w:color w:val="2E74B5" w:themeColor="accent1" w:themeShade="BF"/>
-          <w:spacing w:val="1"/>
-        </w:rPr>
-        <w:t>Core Competencies &amp; Skills</w:t>
-      </w:r>
-      <w:r>
-        <w:rPr>
-          <w:spacing w:val="1"/>
-        </w:rPr>
-        <w:br/>
-      </w:r>
-      <w:r>
-        <w:rPr>
-          <w:spacing w:val="1"/>
-        </w:rPr>
-        <w:t>Project Coordination | Requirements Gathering | Stakeholder Training | Technical Troubleshooting | Data Analysis | Documentation | CRM Rollouts | SDLC | Agile/Scrum</w:t>
-      </w:r>
-      <w:r>
-        <w:rPr>
-          <w:spacing w:val="1"/>
-        </w:rPr>
-        <w:t xml:space="preserve"> | </w:t>
-      </w:r>
-      <w:r>
-        <w:rPr>
-          <w:spacing w:val="1"/>
-        </w:rPr>
-        <w:t>Jira | Confluence</w:t>
-      </w:r>
-    </w:p>
-    <w:p>
-      <w:pPr>
-        <w:pStyle w:val="my-2"/>
-        <w:spacing w:before="0" w:beforeAutospacing="0"/>
-        <w:rPr>
-          <w:spacing w:val="1"/>
-        </w:rPr>
-      </w:pPr>
-      <w:r>
-        <w:rPr>
+          <w:rFonts w:ascii="Arial" w:hAnsi="Arial" w:cs="Arial"/>
           <w:b/>
-          <w:bCs/>
-          <w:color w:val="2E74B5" w:themeColor="accent1" w:themeShade="BF"/>
-          <w:spacing w:val="1"/>
-        </w:rPr>
-        <w:t>Core Soft Skills</w:t>
-      </w:r>
-      <w:r>
-        <w:rPr>
-          <w:spacing w:val="1"/>
-        </w:rPr>
-        <w:br/>
-      </w:r>
-      <w:r>
-        <w:rPr>
-          <w:spacing w:val="1"/>
-        </w:rPr>
-        <w:t>Cross-functional collaboration | Effective communication | Critical thinking | Attention to detail | Time management | Leadership and mentoring | Problem solving | Eagerness to learn</w:t>
-      </w:r>
-    </w:p>
-    <w:p>
-      <w:pPr>
-        <w:pStyle w:val="my-2"/>
-        <w:spacing w:before="0" w:beforeAutospacing="0" w:after="0" w:afterAutospacing="0"/>
-        <w:rPr>
-          <w:b/>
-          <w:color w:val="2E74B5" w:themeColor="accent1" w:themeShade="BF"/>
-          <w:spacing w:val="1"/>
-        </w:rPr>
-      </w:pPr>
-      <w:r>
-        <w:rPr>
-          <w:b/>
-          <w:color w:val="2E74B5" w:themeColor="accent1" w:themeShade="BF"/>
-          <w:spacing w:val="1"/>
+          <w:color w:val="002060"/>
+          <w:sz w:val="28"/>
         </w:rPr>
         <w:t>Professional Experience</w:t>
       </w:r>
@@ -339,20 +729,38 @@
     <w:p>
       <w:pPr>
         <w:pStyle w:val="my-2"/>
-        <w:numPr>
-          <w:ilvl w:val="0"/>
-          <w:numId w:val="29"/>
-        </w:numPr>
-        <w:spacing w:before="0" w:beforeAutospacing="0" w:after="0" w:afterAutospacing="0"/>
-        <w:rPr>
-          <w:spacing w:val="1"/>
+        <w:spacing w:before="240" w:beforeAutospacing="0" w:after="0" w:afterAutospacing="0"/>
+        <w:rPr>
+          <w:rFonts w:ascii="Arial" w:hAnsi="Arial" w:cs="Arial"/>
+          <w:b/>
+          <w:color w:val="002060"/>
         </w:rPr>
       </w:pPr>
       <w:r>
         <w:rPr>
-          <w:spacing w:val="1"/>
-        </w:rPr>
-        <w:t>Delivered technical consulting for CRM/data/business systems projects; ensured client needs were exceeded.</w:t>
+          <w:rFonts w:ascii="Arial" w:hAnsi="Arial" w:cs="Arial"/>
+          <w:b/>
+          <w:color w:val="002060"/>
+        </w:rPr>
+        <w:t xml:space="preserve">Senior Analyst, Technology – </w:t>
+      </w:r>
+      <w:proofErr w:type="spellStart"/>
+      <w:r>
+        <w:rPr>
+          <w:rFonts w:ascii="Arial" w:hAnsi="Arial" w:cs="Arial"/>
+          <w:b/>
+          <w:color w:val="002060"/>
+        </w:rPr>
+        <w:t>Protiviti</w:t>
+      </w:r>
+      <w:proofErr w:type="spellEnd"/>
+      <w:r>
+        <w:rPr>
+          <w:rFonts w:ascii="Arial" w:hAnsi="Arial" w:cs="Arial"/>
+          <w:b/>
+          <w:color w:val="002060"/>
+        </w:rPr>
+        <w:t xml:space="preserve"> - May 2022 - Jan 2024</w:t>
       </w:r>
     </w:p>
     <w:p>
@@ -360,18 +768,20 @@
         <w:pStyle w:val="my-2"/>
         <w:numPr>
           <w:ilvl w:val="0"/>
-          <w:numId w:val="29"/>
+          <w:numId w:val="34"/>
         </w:numPr>
-        <w:spacing w:before="0" w:beforeAutospacing="0" w:after="0" w:afterAutospacing="0"/>
-        <w:rPr>
-          <w:spacing w:val="1"/>
+        <w:spacing w:before="0" w:beforeAutospacing="0" w:after="0" w:afterAutospacing="0" w:line="276" w:lineRule="auto"/>
+        <w:rPr>
+          <w:rFonts w:ascii="Arial" w:hAnsi="Arial" w:cs="Arial"/>
+          <w:color w:val="171717" w:themeColor="background2" w:themeShade="1A"/>
         </w:rPr>
       </w:pPr>
       <w:r>
         <w:rPr>
-          <w:spacing w:val="1"/>
-        </w:rPr>
-        <w:t>Documented requirements, FSD/TDDs, and led solution training for users.</w:t>
+          <w:rFonts w:ascii="Arial" w:hAnsi="Arial" w:cs="Arial"/>
+          <w:color w:val="171717" w:themeColor="background2" w:themeShade="1A"/>
+        </w:rPr>
+        <w:t>Served as an integral member of Security GRC and CRM project teams, actively participating in cross-functional meetings to capture and analyze business requirements for enterprise solutions.</w:t>
       </w:r>
     </w:p>
     <w:p>
@@ -379,18 +789,20 @@
         <w:pStyle w:val="my-2"/>
         <w:numPr>
           <w:ilvl w:val="0"/>
-          <w:numId w:val="29"/>
+          <w:numId w:val="34"/>
         </w:numPr>
-        <w:spacing w:before="0" w:beforeAutospacing="0" w:after="0" w:afterAutospacing="0"/>
-        <w:rPr>
-          <w:spacing w:val="1"/>
+        <w:spacing w:before="0" w:beforeAutospacing="0" w:after="0" w:afterAutospacing="0" w:line="276" w:lineRule="auto"/>
+        <w:rPr>
+          <w:rFonts w:ascii="Arial" w:hAnsi="Arial" w:cs="Arial"/>
+          <w:color w:val="171717" w:themeColor="background2" w:themeShade="1A"/>
         </w:rPr>
       </w:pPr>
       <w:r>
         <w:rPr>
-          <w:spacing w:val="1"/>
-        </w:rPr>
-        <w:t>Facilitated cross-functional communications, project delivery, and process optimization.</w:t>
+          <w:rFonts w:ascii="Arial" w:hAnsi="Arial" w:cs="Arial"/>
+          <w:color w:val="171717" w:themeColor="background2" w:themeShade="1A"/>
+        </w:rPr>
+        <w:t>Led the creation and management of Requirement Traceability Matrices (RTMs) for 500+ Key Data Elements (KDEs), supporting data lineage and traceability for complex OFSAA projects.</w:t>
       </w:r>
     </w:p>
     <w:p>
@@ -398,187 +810,538 @@
         <w:pStyle w:val="my-2"/>
         <w:numPr>
           <w:ilvl w:val="0"/>
-          <w:numId w:val="29"/>
+          <w:numId w:val="34"/>
         </w:numPr>
-        <w:spacing w:before="0" w:beforeAutospacing="0" w:after="0" w:afterAutospacing="0"/>
-        <w:rPr>
-          <w:spacing w:val="1"/>
+        <w:spacing w:before="0" w:beforeAutospacing="0" w:after="0" w:afterAutospacing="0" w:line="276" w:lineRule="auto"/>
+        <w:rPr>
+          <w:rFonts w:ascii="Arial" w:hAnsi="Arial" w:cs="Arial"/>
+          <w:color w:val="171717" w:themeColor="background2" w:themeShade="1A"/>
         </w:rPr>
       </w:pPr>
       <w:r>
         <w:rPr>
-          <w:spacing w:val="1"/>
-        </w:rPr>
-        <w:t>Leveraged technical and business insight to support diverse enterprise projects.</w:t>
+          <w:rFonts w:ascii="Arial" w:hAnsi="Arial" w:cs="Arial"/>
+          <w:color w:val="171717" w:themeColor="background2" w:themeShade="1A"/>
+        </w:rPr>
+        <w:t>Validated data integrity and accuracy post-ETL, identified quality gaps, and documented process flows to improve configuration outcomes.</w:t>
       </w:r>
     </w:p>
     <w:p>
       <w:pPr>
         <w:pStyle w:val="my-2"/>
-        <w:spacing w:before="0" w:beforeAutospacing="0" w:after="0" w:afterAutospacing="0"/>
-        <w:ind w:left="360"/>
-        <w:rPr>
-          <w:spacing w:val="1"/>
-        </w:rPr>
-      </w:pPr>
-    </w:p>
-    <w:p>
-      <w:pPr>
-        <w:pStyle w:val="my-2"/>
-        <w:spacing w:before="0" w:beforeAutospacing="0" w:after="0" w:afterAutospacing="0"/>
-        <w:ind w:left="360"/>
-        <w:rPr>
-          <w:spacing w:val="1"/>
-        </w:rPr>
-      </w:pPr>
-    </w:p>
-    <w:p>
-      <w:pPr>
-        <w:pStyle w:val="my-2"/>
-        <w:spacing w:before="0" w:beforeAutospacing="0"/>
-        <w:rPr>
-          <w:spacing w:val="1"/>
+        <w:numPr>
+          <w:ilvl w:val="0"/>
+          <w:numId w:val="34"/>
+        </w:numPr>
+        <w:spacing w:before="0" w:beforeAutospacing="0" w:after="0" w:afterAutospacing="0" w:line="276" w:lineRule="auto"/>
+        <w:rPr>
+          <w:rFonts w:ascii="Arial" w:hAnsi="Arial" w:cs="Arial"/>
+          <w:color w:val="171717" w:themeColor="background2" w:themeShade="1A"/>
         </w:rPr>
       </w:pPr>
       <w:r>
         <w:rPr>
-          <w:rStyle w:val="Strong"/>
-          <w:color w:val="2E74B5" w:themeColor="accent1" w:themeShade="BF"/>
-          <w:spacing w:val="1"/>
-        </w:rPr>
-        <w:t>Employment History</w:t>
-      </w:r>
-      <w:r>
-        <w:rPr>
-          <w:spacing w:val="1"/>
-        </w:rPr>
-        <w:br/>
-        <w:t>Senior Analyst, Technology – 2022 to 2024</w:t>
-      </w:r>
-      <w:r>
-        <w:rPr>
-          <w:spacing w:val="1"/>
-        </w:rPr>
-        <w:t>.</w:t>
-      </w:r>
-      <w:r>
-        <w:rPr>
-          <w:spacing w:val="1"/>
-        </w:rPr>
-        <w:br/>
-        <w:t>Technical Support Consultant – 2017 to 2018</w:t>
-      </w:r>
-      <w:r>
-        <w:rPr>
-          <w:spacing w:val="1"/>
-        </w:rPr>
-        <w:t>.</w:t>
-      </w:r>
-      <w:r>
-        <w:rPr>
-          <w:spacing w:val="1"/>
-        </w:rPr>
-        <w:br/>
-        <w:t>Data Analyst – 2016 to 2017</w:t>
-      </w:r>
-      <w:r>
-        <w:rPr>
-          <w:spacing w:val="1"/>
-        </w:rPr>
-        <w:t>.</w:t>
-      </w:r>
-      <w:r>
-        <w:rPr>
-          <w:spacing w:val="1"/>
-        </w:rPr>
-        <w:br/>
-        <w:t>Certified Pharmacy Technician – 2009 to 2015</w:t>
-      </w:r>
-      <w:r>
-        <w:rPr>
-          <w:spacing w:val="1"/>
-        </w:rPr>
-        <w:t>.</w:t>
+          <w:rFonts w:ascii="Arial" w:hAnsi="Arial" w:cs="Arial"/>
+          <w:color w:val="171717" w:themeColor="background2" w:themeShade="1A"/>
+        </w:rPr>
+        <w:t>Authored, maintained, and updated comprehensive functional and technical specification documents in Confluence, facilitating clear communication across the project lifecycle.</w:t>
       </w:r>
     </w:p>
     <w:p>
       <w:pPr>
         <w:pStyle w:val="my-2"/>
-        <w:spacing w:before="0" w:beforeAutospacing="0"/>
-        <w:rPr>
-          <w:spacing w:val="1"/>
+        <w:numPr>
+          <w:ilvl w:val="0"/>
+          <w:numId w:val="34"/>
+        </w:numPr>
+        <w:spacing w:before="0" w:beforeAutospacing="0" w:after="0" w:afterAutospacing="0" w:line="276" w:lineRule="auto"/>
+        <w:rPr>
+          <w:rFonts w:ascii="Arial" w:hAnsi="Arial" w:cs="Arial"/>
+          <w:color w:val="171717" w:themeColor="background2" w:themeShade="1A"/>
         </w:rPr>
       </w:pPr>
       <w:r>
         <w:rPr>
-          <w:rStyle w:val="Strong"/>
-          <w:color w:val="2E74B5" w:themeColor="accent1" w:themeShade="BF"/>
-          <w:spacing w:val="1"/>
-        </w:rPr>
-        <w:t>Education &amp; Certifications</w:t>
+          <w:rFonts w:ascii="Arial" w:hAnsi="Arial" w:cs="Arial"/>
+          <w:color w:val="171717" w:themeColor="background2" w:themeShade="1A"/>
+        </w:rPr>
+        <w:t xml:space="preserve">Led </w:t>
       </w:r>
       <w:r>
         <w:rPr>
-          <w:spacing w:val="1"/>
-        </w:rPr>
-        <w:br/>
-        <w:t>Bachelor of Arts – (2007</w:t>
-      </w:r>
-      <w:proofErr w:type="gramStart"/>
-      <w:r>
-        <w:rPr>
-          <w:spacing w:val="1"/>
-        </w:rPr>
-        <w:t>)</w:t>
-      </w:r>
-      <w:proofErr w:type="gramEnd"/>
-      <w:r>
-        <w:rPr>
-          <w:spacing w:val="1"/>
-        </w:rPr>
-        <w:br/>
-        <w:t>Google Data Analytics Professional Certificate – Coursera (2025)</w:t>
+          <w:rFonts w:ascii="Arial" w:hAnsi="Arial" w:cs="Arial"/>
+          <w:color w:val="171717" w:themeColor="background2" w:themeShade="1A"/>
+        </w:rPr>
+        <w:t>CRM</w:t>
       </w:r>
       <w:r>
         <w:rPr>
-          <w:spacing w:val="1"/>
-        </w:rPr>
-        <w:br/>
-        <w:t xml:space="preserve">Java </w:t>
-      </w:r>
-      <w:r>
-        <w:rPr>
-          <w:spacing w:val="1"/>
-        </w:rPr>
-        <w:t>Software Development Bootcamp – (2017)</w:t>
-      </w:r>
-      <w:r>
-        <w:rPr>
-          <w:spacing w:val="1"/>
-        </w:rPr>
-        <w:br/>
-        <w:t>IT Support &amp; QA Testing</w:t>
-      </w:r>
-      <w:r>
-        <w:rPr>
-          <w:spacing w:val="1"/>
-        </w:rPr>
-        <w:t xml:space="preserve"> Training – (2016)</w:t>
+          <w:rFonts w:ascii="Arial" w:hAnsi="Arial" w:cs="Arial"/>
+          <w:color w:val="171717" w:themeColor="background2" w:themeShade="1A"/>
+        </w:rPr>
+        <w:t xml:space="preserve"> solution rollout for project and data tracking by importing, cleansing, and structuring datasets; building automated reports and dashboards; and streamlining workflows to enhance visibility and reduce manual effort.</w:t>
       </w:r>
     </w:p>
     <w:p>
       <w:pPr>
-        <w:spacing w:after="100" w:afterAutospacing="1" w:line="240" w:lineRule="auto"/>
-        <w:jc w:val="both"/>
-        <w:rPr>
-          <w:rFonts w:ascii="Times New Roman" w:eastAsia="Times New Roman" w:hAnsi="Times New Roman" w:cs="Times New Roman"/>
-          <w:sz w:val="24"/>
-          <w:szCs w:val="24"/>
-        </w:rPr>
-      </w:pPr>
+        <w:pStyle w:val="my-2"/>
+        <w:spacing w:before="240" w:beforeAutospacing="0" w:after="0" w:afterAutospacing="0"/>
+        <w:rPr>
+          <w:rFonts w:ascii="Arial" w:hAnsi="Arial" w:cs="Arial"/>
+          <w:b/>
+          <w:color w:val="002060"/>
+        </w:rPr>
+      </w:pPr>
+      <w:r>
+        <w:rPr>
+          <w:rFonts w:ascii="Arial" w:hAnsi="Arial" w:cs="Arial"/>
+          <w:b/>
+          <w:color w:val="002060"/>
+        </w:rPr>
+        <w:lastRenderedPageBreak/>
+        <w:t xml:space="preserve">Technical Support Consultant - </w:t>
+      </w:r>
+      <w:proofErr w:type="spellStart"/>
+      <w:r>
+        <w:rPr>
+          <w:rFonts w:ascii="Arial" w:hAnsi="Arial" w:cs="Arial"/>
+          <w:b/>
+          <w:color w:val="002060"/>
+        </w:rPr>
+        <w:t>Flooid</w:t>
+      </w:r>
+      <w:proofErr w:type="spellEnd"/>
+      <w:r>
+        <w:rPr>
+          <w:rFonts w:ascii="Arial" w:hAnsi="Arial" w:cs="Arial"/>
+          <w:b/>
+          <w:color w:val="002060"/>
+        </w:rPr>
+        <w:t xml:space="preserve"> - Oct 2017 to July 2018</w:t>
+      </w:r>
     </w:p>
+    <w:p>
+      <w:pPr>
+        <w:pStyle w:val="my-2"/>
+        <w:numPr>
+          <w:ilvl w:val="0"/>
+          <w:numId w:val="33"/>
+        </w:numPr>
+        <w:spacing w:before="0" w:beforeAutospacing="0" w:after="0" w:afterAutospacing="0" w:line="276" w:lineRule="auto"/>
+        <w:rPr>
+          <w:rFonts w:ascii="Arial" w:hAnsi="Arial" w:cs="Arial"/>
+          <w:color w:val="171717" w:themeColor="background2" w:themeShade="1A"/>
+        </w:rPr>
+      </w:pPr>
+      <w:r>
+        <w:rPr>
+          <w:rFonts w:ascii="Arial" w:hAnsi="Arial" w:cs="Arial"/>
+          <w:color w:val="171717" w:themeColor="background2" w:themeShade="1A"/>
+        </w:rPr>
+        <w:t>Provided advanced Tier 3/4 support for POS applications, using SQL queries, log analysis, and system diagnostics to investigate and resolve high-impact production incidents.</w:t>
+      </w:r>
+    </w:p>
+    <w:p>
+      <w:pPr>
+        <w:pStyle w:val="my-2"/>
+        <w:numPr>
+          <w:ilvl w:val="0"/>
+          <w:numId w:val="33"/>
+        </w:numPr>
+        <w:spacing w:before="0" w:beforeAutospacing="0" w:after="0" w:afterAutospacing="0" w:line="276" w:lineRule="auto"/>
+        <w:rPr>
+          <w:rFonts w:ascii="Arial" w:hAnsi="Arial" w:cs="Arial"/>
+          <w:color w:val="171717" w:themeColor="background2" w:themeShade="1A"/>
+        </w:rPr>
+      </w:pPr>
+      <w:r>
+        <w:rPr>
+          <w:rFonts w:ascii="Arial" w:hAnsi="Arial" w:cs="Arial"/>
+          <w:color w:val="171717" w:themeColor="background2" w:themeShade="1A"/>
+        </w:rPr>
+        <w:t>Coordinated deployment of software patches and configuration changes, ensuring compatibility across client environments and minimizing disruption to business operations.</w:t>
+      </w:r>
+    </w:p>
+    <w:p>
+      <w:pPr>
+        <w:pStyle w:val="my-2"/>
+        <w:numPr>
+          <w:ilvl w:val="0"/>
+          <w:numId w:val="33"/>
+        </w:numPr>
+        <w:spacing w:before="0" w:beforeAutospacing="0" w:after="240" w:afterAutospacing="0"/>
+        <w:rPr>
+          <w:rFonts w:ascii="Arial" w:hAnsi="Arial" w:cs="Arial"/>
+          <w:b/>
+          <w:color w:val="171717" w:themeColor="background2" w:themeShade="1A"/>
+        </w:rPr>
+      </w:pPr>
+      <w:r>
+        <w:rPr>
+          <w:rFonts w:ascii="Arial" w:hAnsi="Arial" w:cs="Arial"/>
+          <w:color w:val="171717" w:themeColor="background2" w:themeShade="1A"/>
+        </w:rPr>
+        <w:t>Managed and monitored virtual machines and application servers, contributing to system stability, performance tuning, and adherence to uptime SLAs.</w:t>
+      </w:r>
+    </w:p>
+    <w:p>
+      <w:pPr>
+        <w:pStyle w:val="my-2"/>
+        <w:spacing w:before="0" w:beforeAutospacing="0" w:after="0" w:afterAutospacing="0"/>
+        <w:rPr>
+          <w:rFonts w:ascii="Arial" w:hAnsi="Arial" w:cs="Arial"/>
+          <w:b/>
+          <w:color w:val="002060"/>
+        </w:rPr>
+      </w:pPr>
+      <w:r>
+        <w:rPr>
+          <w:rFonts w:ascii="Arial" w:hAnsi="Arial" w:cs="Arial"/>
+          <w:b/>
+          <w:color w:val="002060"/>
+        </w:rPr>
+        <w:t xml:space="preserve">Data Analyst - </w:t>
+      </w:r>
+      <w:proofErr w:type="spellStart"/>
+      <w:r>
+        <w:rPr>
+          <w:rFonts w:ascii="Arial" w:hAnsi="Arial" w:cs="Arial"/>
+          <w:b/>
+          <w:color w:val="002060"/>
+        </w:rPr>
+        <w:t>Ingage</w:t>
+      </w:r>
+      <w:proofErr w:type="spellEnd"/>
+      <w:r>
+        <w:rPr>
+          <w:rFonts w:ascii="Arial" w:hAnsi="Arial" w:cs="Arial"/>
+          <w:b/>
+          <w:color w:val="002060"/>
+        </w:rPr>
+        <w:t xml:space="preserve"> Partners - July 2016 to Feb 2017</w:t>
+      </w:r>
+    </w:p>
+    <w:p>
+      <w:pPr>
+        <w:pStyle w:val="my-2"/>
+        <w:numPr>
+          <w:ilvl w:val="0"/>
+          <w:numId w:val="32"/>
+        </w:numPr>
+        <w:spacing w:before="0" w:beforeAutospacing="0" w:after="0" w:afterAutospacing="0" w:line="276" w:lineRule="auto"/>
+        <w:rPr>
+          <w:rFonts w:ascii="Arial" w:hAnsi="Arial" w:cs="Arial"/>
+          <w:color w:val="171717" w:themeColor="background2" w:themeShade="1A"/>
+        </w:rPr>
+      </w:pPr>
+      <w:r>
+        <w:rPr>
+          <w:rFonts w:ascii="Arial" w:hAnsi="Arial" w:cs="Arial"/>
+          <w:color w:val="171717" w:themeColor="background2" w:themeShade="1A"/>
+        </w:rPr>
+        <w:t>Conducted ETL testing and validation for data warehouse integration projects, identifying mapping issues and data anomalies to improve reliability of analytics and reporting.</w:t>
+      </w:r>
+    </w:p>
+    <w:p>
+      <w:pPr>
+        <w:pStyle w:val="my-2"/>
+        <w:numPr>
+          <w:ilvl w:val="0"/>
+          <w:numId w:val="32"/>
+        </w:numPr>
+        <w:spacing w:before="0" w:beforeAutospacing="0" w:after="240" w:afterAutospacing="0"/>
+        <w:rPr>
+          <w:rFonts w:ascii="Arial" w:hAnsi="Arial" w:cs="Arial"/>
+          <w:color w:val="171717" w:themeColor="background2" w:themeShade="1A"/>
+        </w:rPr>
+      </w:pPr>
+      <w:r>
+        <w:rPr>
+          <w:rFonts w:ascii="Arial" w:hAnsi="Arial" w:cs="Arial"/>
+          <w:color w:val="171717" w:themeColor="background2" w:themeShade="1A"/>
+        </w:rPr>
+        <w:t>Created process flow and data lineage diagrams to document data pipelines and system interactions, enabling clearer communication with business stakeholders and technical teams.</w:t>
+      </w:r>
+    </w:p>
+    <w:p>
+      <w:pPr>
+        <w:pStyle w:val="my-2"/>
+        <w:spacing w:before="0" w:beforeAutospacing="0" w:after="0" w:afterAutospacing="0"/>
+        <w:rPr>
+          <w:rFonts w:ascii="Arial" w:hAnsi="Arial" w:cs="Arial"/>
+          <w:b/>
+          <w:color w:val="002060"/>
+        </w:rPr>
+      </w:pPr>
+      <w:r>
+        <w:rPr>
+          <w:rFonts w:ascii="Arial" w:hAnsi="Arial" w:cs="Arial"/>
+          <w:b/>
+          <w:color w:val="002060"/>
+        </w:rPr>
+        <w:t>Certified Pharmacy Data Entry Technician - Humana - Jan 2012 to April 2015</w:t>
+      </w:r>
+    </w:p>
+    <w:p>
+      <w:pPr>
+        <w:pStyle w:val="my-2"/>
+        <w:numPr>
+          <w:ilvl w:val="0"/>
+          <w:numId w:val="30"/>
+        </w:numPr>
+        <w:spacing w:before="0" w:beforeAutospacing="0" w:after="0" w:afterAutospacing="0" w:line="276" w:lineRule="auto"/>
+        <w:rPr>
+          <w:rFonts w:ascii="Arial" w:hAnsi="Arial" w:cs="Arial"/>
+          <w:color w:val="171717" w:themeColor="background2" w:themeShade="1A"/>
+        </w:rPr>
+      </w:pPr>
+      <w:r>
+        <w:rPr>
+          <w:rFonts w:ascii="Arial" w:hAnsi="Arial" w:cs="Arial"/>
+          <w:color w:val="171717" w:themeColor="background2" w:themeShade="1A"/>
+        </w:rPr>
+        <w:t>Entered and validated pharmacy data with 99.9% accuracy, supporting compliant, high-volume prescription processing.</w:t>
+      </w:r>
+    </w:p>
+    <w:p>
+      <w:pPr>
+        <w:pStyle w:val="my-2"/>
+        <w:numPr>
+          <w:ilvl w:val="0"/>
+          <w:numId w:val="30"/>
+        </w:numPr>
+        <w:spacing w:before="0" w:beforeAutospacing="0" w:after="0" w:afterAutospacing="0" w:line="276" w:lineRule="auto"/>
+        <w:rPr>
+          <w:rFonts w:ascii="Arial" w:hAnsi="Arial" w:cs="Arial"/>
+          <w:color w:val="171717" w:themeColor="background2" w:themeShade="1A"/>
+        </w:rPr>
+      </w:pPr>
+      <w:r>
+        <w:rPr>
+          <w:rFonts w:ascii="Arial" w:hAnsi="Arial" w:cs="Arial"/>
+          <w:color w:val="171717" w:themeColor="background2" w:themeShade="1A"/>
+        </w:rPr>
+        <w:t>Improved data entry workflows and SIG code usage, increasing throughput and reducing error rates in daily operations.</w:t>
+      </w:r>
+    </w:p>
+    <w:p>
+      <w:pPr>
+        <w:pStyle w:val="my-2"/>
+        <w:numPr>
+          <w:ilvl w:val="0"/>
+          <w:numId w:val="30"/>
+        </w:numPr>
+        <w:spacing w:before="0" w:beforeAutospacing="0" w:after="240" w:afterAutospacing="0"/>
+        <w:rPr>
+          <w:rFonts w:ascii="Arial" w:hAnsi="Arial" w:cs="Arial"/>
+          <w:color w:val="171717" w:themeColor="background2" w:themeShade="1A"/>
+        </w:rPr>
+      </w:pPr>
+      <w:r>
+        <w:rPr>
+          <w:rFonts w:ascii="Arial" w:hAnsi="Arial" w:cs="Arial"/>
+          <w:color w:val="171717" w:themeColor="background2" w:themeShade="1A"/>
+        </w:rPr>
+        <w:t>Participated in UAT and data validation for a major migration from a legacy AS/400 pharmacy system to a web-based application, helping ensure accurate and complete transfer of patient and prescription data.</w:t>
+      </w:r>
+    </w:p>
+    <w:p>
+      <w:pPr>
+        <w:pStyle w:val="my-2"/>
+        <w:spacing w:before="0" w:beforeAutospacing="0" w:after="0" w:afterAutospacing="0"/>
+        <w:rPr>
+          <w:rFonts w:ascii="Arial" w:hAnsi="Arial" w:cs="Arial"/>
+          <w:b/>
+          <w:color w:val="002060"/>
+        </w:rPr>
+      </w:pPr>
+      <w:r>
+        <w:rPr>
+          <w:rFonts w:ascii="Arial" w:hAnsi="Arial" w:cs="Arial"/>
+          <w:b/>
+          <w:color w:val="002060"/>
+        </w:rPr>
+        <w:t>Certified Pharmacy Technician - Kroger - Feb 2009 to Jan 2012</w:t>
+      </w:r>
+    </w:p>
+    <w:p>
+      <w:pPr>
+        <w:pStyle w:val="my-2"/>
+        <w:numPr>
+          <w:ilvl w:val="0"/>
+          <w:numId w:val="31"/>
+        </w:numPr>
+        <w:spacing w:before="0" w:beforeAutospacing="0" w:after="0" w:line="276" w:lineRule="auto"/>
+        <w:rPr>
+          <w:rFonts w:ascii="Arial" w:hAnsi="Arial" w:cs="Arial"/>
+          <w:color w:val="171717" w:themeColor="background2" w:themeShade="1A"/>
+        </w:rPr>
+      </w:pPr>
+      <w:r>
+        <w:rPr>
+          <w:rFonts w:ascii="Arial" w:hAnsi="Arial" w:cs="Arial"/>
+          <w:color w:val="171717" w:themeColor="background2" w:themeShade="1A"/>
+        </w:rPr>
+        <w:t>Supported migration from a legacy pharmacy platform to a new system while maintaining data integrity and continuity of service.</w:t>
+      </w:r>
+    </w:p>
+    <w:p>
+      <w:pPr>
+        <w:pStyle w:val="my-2"/>
+        <w:numPr>
+          <w:ilvl w:val="0"/>
+          <w:numId w:val="31"/>
+        </w:numPr>
+        <w:spacing w:before="0" w:beforeAutospacing="0" w:after="0" w:afterAutospacing="0" w:line="276" w:lineRule="auto"/>
+        <w:rPr>
+          <w:rFonts w:ascii="Arial" w:hAnsi="Arial" w:cs="Arial"/>
+          <w:color w:val="171717" w:themeColor="background2" w:themeShade="1A"/>
+        </w:rPr>
+      </w:pPr>
+      <w:r>
+        <w:rPr>
+          <w:rFonts w:ascii="Arial" w:hAnsi="Arial" w:cs="Arial"/>
+          <w:color w:val="171717" w:themeColor="background2" w:themeShade="1A"/>
+        </w:rPr>
+        <w:t>Managed 30+ daily patient interactions, ensuring accurate prescription processing, insurance resolution, and adherence to pharmacy standards.</w:t>
+      </w:r>
+    </w:p>
+    <w:p>
+      <w:pPr>
+        <w:pStyle w:val="my-2"/>
+        <w:pBdr>
+          <w:bottom w:val="single" w:sz="4" w:space="1" w:color="auto"/>
+        </w:pBdr>
+        <w:spacing w:before="240" w:beforeAutospacing="0" w:after="0" w:afterAutospacing="0" w:line="276" w:lineRule="auto"/>
+        <w:jc w:val="center"/>
+        <w:rPr>
+          <w:rFonts w:ascii="Arial" w:hAnsi="Arial" w:cs="Arial"/>
+          <w:b/>
+          <w:color w:val="002060"/>
+          <w:sz w:val="28"/>
+        </w:rPr>
+        <w:sectPr>
+          <w:footerReference w:type="default" r:id="rId11"/>
+          <w:pgSz w:w="12240" w:h="15840"/>
+          <w:pgMar w:top="1440" w:right="1440" w:bottom="1440" w:left="1440" w:header="720" w:footer="720" w:gutter="0"/>
+          <w:cols w:space="720"/>
+          <w:docGrid w:linePitch="360"/>
+        </w:sectPr>
+      </w:pPr>
+      <w:r>
+        <w:rPr>
+          <w:rFonts w:ascii="Arial" w:hAnsi="Arial" w:cs="Arial"/>
+          <w:b/>
+          <w:color w:val="002060"/>
+          <w:sz w:val="28"/>
+        </w:rPr>
+        <w:t>Education, Training and Certifications</w:t>
+      </w:r>
+    </w:p>
+    <w:p>
+      <w:pPr>
+        <w:pStyle w:val="my-2"/>
+        <w:numPr>
+          <w:ilvl w:val="0"/>
+          <w:numId w:val="35"/>
+        </w:numPr>
+        <w:spacing w:before="240" w:beforeAutospacing="0" w:after="0" w:afterAutospacing="0"/>
+        <w:ind w:left="630"/>
+        <w:rPr>
+          <w:rFonts w:ascii="Arial" w:hAnsi="Arial" w:cs="Arial"/>
+          <w:color w:val="171717" w:themeColor="background2" w:themeShade="1A"/>
+        </w:rPr>
+      </w:pPr>
+      <w:r>
+        <w:rPr>
+          <w:rFonts w:ascii="Arial" w:hAnsi="Arial" w:cs="Arial"/>
+          <w:color w:val="171717" w:themeColor="background2" w:themeShade="1A"/>
+        </w:rPr>
+        <w:t>Bachelor of Arts</w:t>
+      </w:r>
+    </w:p>
+    <w:p>
+      <w:pPr>
+        <w:pStyle w:val="my-2"/>
+        <w:numPr>
+          <w:ilvl w:val="0"/>
+          <w:numId w:val="35"/>
+        </w:numPr>
+        <w:spacing w:before="240" w:beforeAutospacing="0" w:after="0" w:afterAutospacing="0"/>
+        <w:ind w:left="630"/>
+        <w:rPr>
+          <w:rFonts w:ascii="Arial" w:hAnsi="Arial" w:cs="Arial"/>
+          <w:color w:val="171717" w:themeColor="background2" w:themeShade="1A"/>
+        </w:rPr>
+      </w:pPr>
+      <w:r>
+        <w:rPr>
+          <w:rFonts w:ascii="Arial" w:hAnsi="Arial" w:cs="Arial"/>
+          <w:color w:val="171717" w:themeColor="background2" w:themeShade="1A"/>
+        </w:rPr>
+        <w:t>Google Data Analytics Professional Certificate</w:t>
+      </w:r>
+    </w:p>
+    <w:p>
+      <w:pPr>
+        <w:pStyle w:val="my-2"/>
+        <w:numPr>
+          <w:ilvl w:val="0"/>
+          <w:numId w:val="36"/>
+        </w:numPr>
+        <w:spacing w:before="240" w:beforeAutospacing="0" w:after="0" w:afterAutospacing="0"/>
+        <w:ind w:left="270"/>
+        <w:rPr>
+          <w:rFonts w:ascii="Arial" w:hAnsi="Arial" w:cs="Arial"/>
+          <w:color w:val="171717" w:themeColor="background2" w:themeShade="1A"/>
+        </w:rPr>
+      </w:pPr>
+      <w:r>
+        <w:rPr>
+          <w:rFonts w:ascii="Arial" w:hAnsi="Arial" w:cs="Arial"/>
+          <w:color w:val="171717" w:themeColor="background2" w:themeShade="1A"/>
+        </w:rPr>
+        <w:t>IT Support &amp; QA Testing Training</w:t>
+      </w:r>
+      <w:bookmarkStart w:id="0" w:name="_GoBack"/>
+      <w:bookmarkEnd w:id="0"/>
+    </w:p>
+    <w:p>
+      <w:pPr>
+        <w:pStyle w:val="my-2"/>
+        <w:numPr>
+          <w:ilvl w:val="0"/>
+          <w:numId w:val="36"/>
+        </w:numPr>
+        <w:spacing w:before="240" w:beforeAutospacing="0" w:after="0" w:afterAutospacing="0"/>
+        <w:ind w:left="270"/>
+        <w:rPr>
+          <w:rFonts w:ascii="Arial" w:hAnsi="Arial" w:cs="Arial"/>
+          <w:color w:val="171717" w:themeColor="background2" w:themeShade="1A"/>
+        </w:rPr>
+      </w:pPr>
+      <w:r>
+        <w:rPr>
+          <w:rFonts w:ascii="Arial" w:hAnsi="Arial" w:cs="Arial"/>
+          <w:color w:val="171717" w:themeColor="background2" w:themeShade="1A"/>
+        </w:rPr>
+        <w:t>Java Software Development Bootcamp</w:t>
+      </w:r>
+    </w:p>
+    <w:p>
+      <w:pPr>
+        <w:sectPr>
+          <w:type w:val="continuous"/>
+          <w:pgSz w:w="12240" w:h="15840"/>
+          <w:pgMar w:top="1440" w:right="1440" w:bottom="1440" w:left="1440" w:header="720" w:footer="720" w:gutter="0"/>
+          <w:cols w:num="2" w:space="720"/>
+          <w:docGrid w:linePitch="360"/>
+        </w:sectPr>
+      </w:pPr>
+    </w:p>
+    <w:p/>
     <w:sectPr>
-      <w:footerReference w:type="default" r:id="rId9"/>
+      <w:type w:val="continuous"/>
       <w:pgSz w:w="12240" w:h="15840"/>
       <w:pgMar w:top="1440" w:right="1440" w:bottom="1440" w:left="1440" w:header="720" w:footer="720" w:gutter="0"/>
       <w:cols w:space="720"/>
@@ -673,7 +1436,7 @@
                 <w:bCs/>
                 <w:noProof/>
               </w:rPr>
-              <w:t>1</w:t>
+              <w:t>2</w:t>
             </w:r>
             <w:r>
               <w:rPr>
@@ -718,7 +1481,7 @@
                 <w:bCs/>
                 <w:noProof/>
               </w:rPr>
-              <w:t>1</w:t>
+              <w:t>2</w:t>
             </w:r>
             <w:r>
               <w:rPr>
@@ -928,6 +1691,154 @@
     </w:lvl>
   </w:abstractNum>
   <w:abstractNum w:abstractNumId="1" w15:restartNumberingAfterBreak="0">
+    <w:nsid w:val="06C02C8F"/>
+    <w:multiLevelType w:val="multilevel"/>
+    <w:tmpl w:val="CF4A028E"/>
+    <w:lvl w:ilvl="0">
+      <w:numFmt w:val="bullet"/>
+      <w:lvlText w:val="•"/>
+      <w:lvlJc w:val="left"/>
+      <w:pPr>
+        <w:tabs>
+          <w:tab w:val="num" w:pos="720"/>
+        </w:tabs>
+        <w:ind w:left="720" w:hanging="360"/>
+      </w:pPr>
+      <w:rPr>
+        <w:rFonts w:ascii="Arial" w:eastAsia="Times New Roman" w:hAnsi="Arial" w:cs="Arial" w:hint="default"/>
+        <w:sz w:val="24"/>
+      </w:rPr>
+    </w:lvl>
+    <w:lvl w:ilvl="1" w:tentative="1">
+      <w:start w:val="1"/>
+      <w:numFmt w:val="bullet"/>
+      <w:lvlText w:val=""/>
+      <w:lvlJc w:val="left"/>
+      <w:pPr>
+        <w:tabs>
+          <w:tab w:val="num" w:pos="1440"/>
+        </w:tabs>
+        <w:ind w:left="1440" w:hanging="360"/>
+      </w:pPr>
+      <w:rPr>
+        <w:rFonts w:ascii="Symbol" w:hAnsi="Symbol" w:hint="default"/>
+        <w:sz w:val="20"/>
+      </w:rPr>
+    </w:lvl>
+    <w:lvl w:ilvl="2" w:tentative="1">
+      <w:start w:val="1"/>
+      <w:numFmt w:val="bullet"/>
+      <w:lvlText w:val=""/>
+      <w:lvlJc w:val="left"/>
+      <w:pPr>
+        <w:tabs>
+          <w:tab w:val="num" w:pos="2160"/>
+        </w:tabs>
+        <w:ind w:left="2160" w:hanging="360"/>
+      </w:pPr>
+      <w:rPr>
+        <w:rFonts w:ascii="Symbol" w:hAnsi="Symbol" w:hint="default"/>
+        <w:sz w:val="20"/>
+      </w:rPr>
+    </w:lvl>
+    <w:lvl w:ilvl="3" w:tentative="1">
+      <w:start w:val="1"/>
+      <w:numFmt w:val="bullet"/>
+      <w:lvlText w:val=""/>
+      <w:lvlJc w:val="left"/>
+      <w:pPr>
+        <w:tabs>
+          <w:tab w:val="num" w:pos="2880"/>
+        </w:tabs>
+        <w:ind w:left="2880" w:hanging="360"/>
+      </w:pPr>
+      <w:rPr>
+        <w:rFonts w:ascii="Symbol" w:hAnsi="Symbol" w:hint="default"/>
+        <w:sz w:val="20"/>
+      </w:rPr>
+    </w:lvl>
+    <w:lvl w:ilvl="4" w:tentative="1">
+      <w:start w:val="1"/>
+      <w:numFmt w:val="bullet"/>
+      <w:lvlText w:val=""/>
+      <w:lvlJc w:val="left"/>
+      <w:pPr>
+        <w:tabs>
+          <w:tab w:val="num" w:pos="3600"/>
+        </w:tabs>
+        <w:ind w:left="3600" w:hanging="360"/>
+      </w:pPr>
+      <w:rPr>
+        <w:rFonts w:ascii="Symbol" w:hAnsi="Symbol" w:hint="default"/>
+        <w:sz w:val="20"/>
+      </w:rPr>
+    </w:lvl>
+    <w:lvl w:ilvl="5" w:tentative="1">
+      <w:start w:val="1"/>
+      <w:numFmt w:val="bullet"/>
+      <w:lvlText w:val=""/>
+      <w:lvlJc w:val="left"/>
+      <w:pPr>
+        <w:tabs>
+          <w:tab w:val="num" w:pos="4320"/>
+        </w:tabs>
+        <w:ind w:left="4320" w:hanging="360"/>
+      </w:pPr>
+      <w:rPr>
+        <w:rFonts w:ascii="Symbol" w:hAnsi="Symbol" w:hint="default"/>
+        <w:sz w:val="20"/>
+      </w:rPr>
+    </w:lvl>
+    <w:lvl w:ilvl="6" w:tentative="1">
+      <w:start w:val="1"/>
+      <w:numFmt w:val="bullet"/>
+      <w:lvlText w:val=""/>
+      <w:lvlJc w:val="left"/>
+      <w:pPr>
+        <w:tabs>
+          <w:tab w:val="num" w:pos="5040"/>
+        </w:tabs>
+        <w:ind w:left="5040" w:hanging="360"/>
+      </w:pPr>
+      <w:rPr>
+        <w:rFonts w:ascii="Symbol" w:hAnsi="Symbol" w:hint="default"/>
+        <w:sz w:val="20"/>
+      </w:rPr>
+    </w:lvl>
+    <w:lvl w:ilvl="7" w:tentative="1">
+      <w:start w:val="1"/>
+      <w:numFmt w:val="bullet"/>
+      <w:lvlText w:val=""/>
+      <w:lvlJc w:val="left"/>
+      <w:pPr>
+        <w:tabs>
+          <w:tab w:val="num" w:pos="5760"/>
+        </w:tabs>
+        <w:ind w:left="5760" w:hanging="360"/>
+      </w:pPr>
+      <w:rPr>
+        <w:rFonts w:ascii="Symbol" w:hAnsi="Symbol" w:hint="default"/>
+        <w:sz w:val="20"/>
+      </w:rPr>
+    </w:lvl>
+    <w:lvl w:ilvl="8" w:tentative="1">
+      <w:start w:val="1"/>
+      <w:numFmt w:val="bullet"/>
+      <w:lvlText w:val=""/>
+      <w:lvlJc w:val="left"/>
+      <w:pPr>
+        <w:tabs>
+          <w:tab w:val="num" w:pos="6480"/>
+        </w:tabs>
+        <w:ind w:left="6480" w:hanging="360"/>
+      </w:pPr>
+      <w:rPr>
+        <w:rFonts w:ascii="Symbol" w:hAnsi="Symbol" w:hint="default"/>
+        <w:sz w:val="20"/>
+      </w:rPr>
+    </w:lvl>
+  </w:abstractNum>
+  <w:abstractNum w:abstractNumId="2" w15:restartNumberingAfterBreak="0">
     <w:nsid w:val="099720CC"/>
     <w:multiLevelType w:val="singleLevel"/>
     <w:tmpl w:val="AFB4FA92"/>
@@ -949,7 +1860,7 @@
       </w:rPr>
     </w:lvl>
   </w:abstractNum>
-  <w:abstractNum w:abstractNumId="2" w15:restartNumberingAfterBreak="0">
+  <w:abstractNum w:abstractNumId="3" w15:restartNumberingAfterBreak="0">
     <w:nsid w:val="09E01492"/>
     <w:multiLevelType w:val="multilevel"/>
     <w:tmpl w:val="C6506E48"/>
@@ -1098,7 +2009,119 @@
       </w:rPr>
     </w:lvl>
   </w:abstractNum>
-  <w:abstractNum w:abstractNumId="3" w15:restartNumberingAfterBreak="0">
+  <w:abstractNum w:abstractNumId="4" w15:restartNumberingAfterBreak="0">
+    <w:nsid w:val="0A1500C0"/>
+    <w:multiLevelType w:val="hybridMultilevel"/>
+    <w:tmpl w:val="DCE24FC4"/>
+    <w:lvl w:ilvl="0" w:tplc="C6149BD8">
+      <w:numFmt w:val="bullet"/>
+      <w:lvlText w:val="•"/>
+      <w:lvlJc w:val="left"/>
+      <w:pPr>
+        <w:ind w:left="720" w:hanging="360"/>
+      </w:pPr>
+      <w:rPr>
+        <w:rFonts w:ascii="Arial" w:eastAsia="Times New Roman" w:hAnsi="Arial" w:cs="Arial" w:hint="default"/>
+      </w:rPr>
+    </w:lvl>
+    <w:lvl w:ilvl="1" w:tplc="04090003" w:tentative="1">
+      <w:start w:val="1"/>
+      <w:numFmt w:val="bullet"/>
+      <w:lvlText w:val="o"/>
+      <w:lvlJc w:val="left"/>
+      <w:pPr>
+        <w:ind w:left="1440" w:hanging="360"/>
+      </w:pPr>
+      <w:rPr>
+        <w:rFonts w:ascii="Courier New" w:hAnsi="Courier New" w:cs="Courier New" w:hint="default"/>
+      </w:rPr>
+    </w:lvl>
+    <w:lvl w:ilvl="2" w:tplc="04090005" w:tentative="1">
+      <w:start w:val="1"/>
+      <w:numFmt w:val="bullet"/>
+      <w:lvlText w:val=""/>
+      <w:lvlJc w:val="left"/>
+      <w:pPr>
+        <w:ind w:left="2160" w:hanging="360"/>
+      </w:pPr>
+      <w:rPr>
+        <w:rFonts w:ascii="Wingdings" w:hAnsi="Wingdings" w:hint="default"/>
+      </w:rPr>
+    </w:lvl>
+    <w:lvl w:ilvl="3" w:tplc="04090001" w:tentative="1">
+      <w:start w:val="1"/>
+      <w:numFmt w:val="bullet"/>
+      <w:lvlText w:val=""/>
+      <w:lvlJc w:val="left"/>
+      <w:pPr>
+        <w:ind w:left="2880" w:hanging="360"/>
+      </w:pPr>
+      <w:rPr>
+        <w:rFonts w:ascii="Symbol" w:hAnsi="Symbol" w:hint="default"/>
+      </w:rPr>
+    </w:lvl>
+    <w:lvl w:ilvl="4" w:tplc="04090003" w:tentative="1">
+      <w:start w:val="1"/>
+      <w:numFmt w:val="bullet"/>
+      <w:lvlText w:val="o"/>
+      <w:lvlJc w:val="left"/>
+      <w:pPr>
+        <w:ind w:left="3600" w:hanging="360"/>
+      </w:pPr>
+      <w:rPr>
+        <w:rFonts w:ascii="Courier New" w:hAnsi="Courier New" w:cs="Courier New" w:hint="default"/>
+      </w:rPr>
+    </w:lvl>
+    <w:lvl w:ilvl="5" w:tplc="04090005" w:tentative="1">
+      <w:start w:val="1"/>
+      <w:numFmt w:val="bullet"/>
+      <w:lvlText w:val=""/>
+      <w:lvlJc w:val="left"/>
+      <w:pPr>
+        <w:ind w:left="4320" w:hanging="360"/>
+      </w:pPr>
+      <w:rPr>
+        <w:rFonts w:ascii="Wingdings" w:hAnsi="Wingdings" w:hint="default"/>
+      </w:rPr>
+    </w:lvl>
+    <w:lvl w:ilvl="6" w:tplc="04090001" w:tentative="1">
+      <w:start w:val="1"/>
+      <w:numFmt w:val="bullet"/>
+      <w:lvlText w:val=""/>
+      <w:lvlJc w:val="left"/>
+      <w:pPr>
+        <w:ind w:left="5040" w:hanging="360"/>
+      </w:pPr>
+      <w:rPr>
+        <w:rFonts w:ascii="Symbol" w:hAnsi="Symbol" w:hint="default"/>
+      </w:rPr>
+    </w:lvl>
+    <w:lvl w:ilvl="7" w:tplc="04090003" w:tentative="1">
+      <w:start w:val="1"/>
+      <w:numFmt w:val="bullet"/>
+      <w:lvlText w:val="o"/>
+      <w:lvlJc w:val="left"/>
+      <w:pPr>
+        <w:ind w:left="5760" w:hanging="360"/>
+      </w:pPr>
+      <w:rPr>
+        <w:rFonts w:ascii="Courier New" w:hAnsi="Courier New" w:cs="Courier New" w:hint="default"/>
+      </w:rPr>
+    </w:lvl>
+    <w:lvl w:ilvl="8" w:tplc="04090005" w:tentative="1">
+      <w:start w:val="1"/>
+      <w:numFmt w:val="bullet"/>
+      <w:lvlText w:val=""/>
+      <w:lvlJc w:val="left"/>
+      <w:pPr>
+        <w:ind w:left="6480" w:hanging="360"/>
+      </w:pPr>
+      <w:rPr>
+        <w:rFonts w:ascii="Wingdings" w:hAnsi="Wingdings" w:hint="default"/>
+      </w:rPr>
+    </w:lvl>
+  </w:abstractNum>
+  <w:abstractNum w:abstractNumId="5" w15:restartNumberingAfterBreak="0">
     <w:nsid w:val="0D354AC4"/>
     <w:multiLevelType w:val="singleLevel"/>
     <w:tmpl w:val="175EED3E"/>
@@ -1120,7 +2143,7 @@
       </w:rPr>
     </w:lvl>
   </w:abstractNum>
-  <w:abstractNum w:abstractNumId="4" w15:restartNumberingAfterBreak="0">
+  <w:abstractNum w:abstractNumId="6" w15:restartNumberingAfterBreak="0">
     <w:nsid w:val="12707685"/>
     <w:multiLevelType w:val="hybridMultilevel"/>
     <w:tmpl w:val="5AFA82A0"/>
@@ -1233,7 +2256,7 @@
       </w:rPr>
     </w:lvl>
   </w:abstractNum>
-  <w:abstractNum w:abstractNumId="5" w15:restartNumberingAfterBreak="0">
+  <w:abstractNum w:abstractNumId="7" w15:restartNumberingAfterBreak="0">
     <w:nsid w:val="16CE21B4"/>
     <w:multiLevelType w:val="multilevel"/>
     <w:tmpl w:val="6CE4F688"/>
@@ -1382,7 +2405,7 @@
       </w:rPr>
     </w:lvl>
   </w:abstractNum>
-  <w:abstractNum w:abstractNumId="6" w15:restartNumberingAfterBreak="0">
+  <w:abstractNum w:abstractNumId="8" w15:restartNumberingAfterBreak="0">
     <w:nsid w:val="19C02257"/>
     <w:multiLevelType w:val="hybridMultilevel"/>
     <w:tmpl w:val="32B2622C"/>
@@ -1495,7 +2518,7 @@
       </w:rPr>
     </w:lvl>
   </w:abstractNum>
-  <w:abstractNum w:abstractNumId="7" w15:restartNumberingAfterBreak="0">
+  <w:abstractNum w:abstractNumId="9" w15:restartNumberingAfterBreak="0">
     <w:nsid w:val="1B9301C1"/>
     <w:multiLevelType w:val="multilevel"/>
     <w:tmpl w:val="C9F2D528"/>
@@ -1644,7 +2667,7 @@
       </w:rPr>
     </w:lvl>
   </w:abstractNum>
-  <w:abstractNum w:abstractNumId="8" w15:restartNumberingAfterBreak="0">
+  <w:abstractNum w:abstractNumId="10" w15:restartNumberingAfterBreak="0">
     <w:nsid w:val="211B3FF8"/>
     <w:multiLevelType w:val="multilevel"/>
     <w:tmpl w:val="89726BCA"/>
@@ -1793,7 +2816,7 @@
       </w:rPr>
     </w:lvl>
   </w:abstractNum>
-  <w:abstractNum w:abstractNumId="9" w15:restartNumberingAfterBreak="0">
+  <w:abstractNum w:abstractNumId="11" w15:restartNumberingAfterBreak="0">
     <w:nsid w:val="21382690"/>
     <w:multiLevelType w:val="multilevel"/>
     <w:tmpl w:val="2D626D06"/>
@@ -1942,7 +2965,7 @@
       </w:rPr>
     </w:lvl>
   </w:abstractNum>
-  <w:abstractNum w:abstractNumId="10" w15:restartNumberingAfterBreak="0">
+  <w:abstractNum w:abstractNumId="12" w15:restartNumberingAfterBreak="0">
     <w:nsid w:val="29D458EC"/>
     <w:multiLevelType w:val="hybridMultilevel"/>
     <w:tmpl w:val="49244422"/>
@@ -2055,7 +3078,155 @@
       </w:rPr>
     </w:lvl>
   </w:abstractNum>
-  <w:abstractNum w:abstractNumId="11" w15:restartNumberingAfterBreak="0">
+  <w:abstractNum w:abstractNumId="13" w15:restartNumberingAfterBreak="0">
+    <w:nsid w:val="2A552C23"/>
+    <w:multiLevelType w:val="multilevel"/>
+    <w:tmpl w:val="CF58E942"/>
+    <w:lvl w:ilvl="0">
+      <w:numFmt w:val="bullet"/>
+      <w:lvlText w:val="•"/>
+      <w:lvlJc w:val="left"/>
+      <w:pPr>
+        <w:tabs>
+          <w:tab w:val="num" w:pos="720"/>
+        </w:tabs>
+        <w:ind w:left="720" w:hanging="360"/>
+      </w:pPr>
+      <w:rPr>
+        <w:rFonts w:ascii="Arial" w:eastAsia="Times New Roman" w:hAnsi="Arial" w:cs="Arial" w:hint="default"/>
+        <w:sz w:val="24"/>
+      </w:rPr>
+    </w:lvl>
+    <w:lvl w:ilvl="1" w:tentative="1">
+      <w:start w:val="1"/>
+      <w:numFmt w:val="bullet"/>
+      <w:lvlText w:val=""/>
+      <w:lvlJc w:val="left"/>
+      <w:pPr>
+        <w:tabs>
+          <w:tab w:val="num" w:pos="1440"/>
+        </w:tabs>
+        <w:ind w:left="1440" w:hanging="360"/>
+      </w:pPr>
+      <w:rPr>
+        <w:rFonts w:ascii="Symbol" w:hAnsi="Symbol" w:hint="default"/>
+        <w:sz w:val="20"/>
+      </w:rPr>
+    </w:lvl>
+    <w:lvl w:ilvl="2" w:tentative="1">
+      <w:start w:val="1"/>
+      <w:numFmt w:val="bullet"/>
+      <w:lvlText w:val=""/>
+      <w:lvlJc w:val="left"/>
+      <w:pPr>
+        <w:tabs>
+          <w:tab w:val="num" w:pos="2160"/>
+        </w:tabs>
+        <w:ind w:left="2160" w:hanging="360"/>
+      </w:pPr>
+      <w:rPr>
+        <w:rFonts w:ascii="Symbol" w:hAnsi="Symbol" w:hint="default"/>
+        <w:sz w:val="20"/>
+      </w:rPr>
+    </w:lvl>
+    <w:lvl w:ilvl="3" w:tentative="1">
+      <w:start w:val="1"/>
+      <w:numFmt w:val="bullet"/>
+      <w:lvlText w:val=""/>
+      <w:lvlJc w:val="left"/>
+      <w:pPr>
+        <w:tabs>
+          <w:tab w:val="num" w:pos="2880"/>
+        </w:tabs>
+        <w:ind w:left="2880" w:hanging="360"/>
+      </w:pPr>
+      <w:rPr>
+        <w:rFonts w:ascii="Symbol" w:hAnsi="Symbol" w:hint="default"/>
+        <w:sz w:val="20"/>
+      </w:rPr>
+    </w:lvl>
+    <w:lvl w:ilvl="4" w:tentative="1">
+      <w:start w:val="1"/>
+      <w:numFmt w:val="bullet"/>
+      <w:lvlText w:val=""/>
+      <w:lvlJc w:val="left"/>
+      <w:pPr>
+        <w:tabs>
+          <w:tab w:val="num" w:pos="3600"/>
+        </w:tabs>
+        <w:ind w:left="3600" w:hanging="360"/>
+      </w:pPr>
+      <w:rPr>
+        <w:rFonts w:ascii="Symbol" w:hAnsi="Symbol" w:hint="default"/>
+        <w:sz w:val="20"/>
+      </w:rPr>
+    </w:lvl>
+    <w:lvl w:ilvl="5" w:tentative="1">
+      <w:start w:val="1"/>
+      <w:numFmt w:val="bullet"/>
+      <w:lvlText w:val=""/>
+      <w:lvlJc w:val="left"/>
+      <w:pPr>
+        <w:tabs>
+          <w:tab w:val="num" w:pos="4320"/>
+        </w:tabs>
+        <w:ind w:left="4320" w:hanging="360"/>
+      </w:pPr>
+      <w:rPr>
+        <w:rFonts w:ascii="Symbol" w:hAnsi="Symbol" w:hint="default"/>
+        <w:sz w:val="20"/>
+      </w:rPr>
+    </w:lvl>
+    <w:lvl w:ilvl="6" w:tentative="1">
+      <w:start w:val="1"/>
+      <w:numFmt w:val="bullet"/>
+      <w:lvlText w:val=""/>
+      <w:lvlJc w:val="left"/>
+      <w:pPr>
+        <w:tabs>
+          <w:tab w:val="num" w:pos="5040"/>
+        </w:tabs>
+        <w:ind w:left="5040" w:hanging="360"/>
+      </w:pPr>
+      <w:rPr>
+        <w:rFonts w:ascii="Symbol" w:hAnsi="Symbol" w:hint="default"/>
+        <w:sz w:val="20"/>
+      </w:rPr>
+    </w:lvl>
+    <w:lvl w:ilvl="7" w:tentative="1">
+      <w:start w:val="1"/>
+      <w:numFmt w:val="bullet"/>
+      <w:lvlText w:val=""/>
+      <w:lvlJc w:val="left"/>
+      <w:pPr>
+        <w:tabs>
+          <w:tab w:val="num" w:pos="5760"/>
+        </w:tabs>
+        <w:ind w:left="5760" w:hanging="360"/>
+      </w:pPr>
+      <w:rPr>
+        <w:rFonts w:ascii="Symbol" w:hAnsi="Symbol" w:hint="default"/>
+        <w:sz w:val="20"/>
+      </w:rPr>
+    </w:lvl>
+    <w:lvl w:ilvl="8" w:tentative="1">
+      <w:start w:val="1"/>
+      <w:numFmt w:val="bullet"/>
+      <w:lvlText w:val=""/>
+      <w:lvlJc w:val="left"/>
+      <w:pPr>
+        <w:tabs>
+          <w:tab w:val="num" w:pos="6480"/>
+        </w:tabs>
+        <w:ind w:left="6480" w:hanging="360"/>
+      </w:pPr>
+      <w:rPr>
+        <w:rFonts w:ascii="Symbol" w:hAnsi="Symbol" w:hint="default"/>
+        <w:sz w:val="20"/>
+      </w:rPr>
+    </w:lvl>
+  </w:abstractNum>
+  <w:abstractNum w:abstractNumId="14" w15:restartNumberingAfterBreak="0">
     <w:nsid w:val="33364AC8"/>
     <w:multiLevelType w:val="multilevel"/>
     <w:tmpl w:val="623862D6"/>
@@ -2204,7 +3375,7 @@
       </w:rPr>
     </w:lvl>
   </w:abstractNum>
-  <w:abstractNum w:abstractNumId="12" w15:restartNumberingAfterBreak="0">
+  <w:abstractNum w:abstractNumId="15" w15:restartNumberingAfterBreak="0">
     <w:nsid w:val="336D2AD6"/>
     <w:multiLevelType w:val="singleLevel"/>
     <w:tmpl w:val="23F4BDF8"/>
@@ -2226,7 +3397,7 @@
       </w:rPr>
     </w:lvl>
   </w:abstractNum>
-  <w:abstractNum w:abstractNumId="13" w15:restartNumberingAfterBreak="0">
+  <w:abstractNum w:abstractNumId="16" w15:restartNumberingAfterBreak="0">
     <w:nsid w:val="34B00009"/>
     <w:multiLevelType w:val="multilevel"/>
     <w:tmpl w:val="F18ADA1E"/>
@@ -2375,7 +3546,7 @@
       </w:rPr>
     </w:lvl>
   </w:abstractNum>
-  <w:abstractNum w:abstractNumId="14" w15:restartNumberingAfterBreak="0">
+  <w:abstractNum w:abstractNumId="17" w15:restartNumberingAfterBreak="0">
     <w:nsid w:val="35512EA0"/>
     <w:multiLevelType w:val="hybridMultilevel"/>
     <w:tmpl w:val="F632942A"/>
@@ -2488,7 +3659,7 @@
       </w:rPr>
     </w:lvl>
   </w:abstractNum>
-  <w:abstractNum w:abstractNumId="15" w15:restartNumberingAfterBreak="0">
+  <w:abstractNum w:abstractNumId="18" w15:restartNumberingAfterBreak="0">
     <w:nsid w:val="42EF163E"/>
     <w:multiLevelType w:val="multilevel"/>
     <w:tmpl w:val="1C1A7B8A"/>
@@ -2637,7 +3808,119 @@
       </w:rPr>
     </w:lvl>
   </w:abstractNum>
-  <w:abstractNum w:abstractNumId="16" w15:restartNumberingAfterBreak="0">
+  <w:abstractNum w:abstractNumId="19" w15:restartNumberingAfterBreak="0">
+    <w:nsid w:val="47490ADD"/>
+    <w:multiLevelType w:val="hybridMultilevel"/>
+    <w:tmpl w:val="09E4C020"/>
+    <w:lvl w:ilvl="0" w:tplc="C6149BD8">
+      <w:numFmt w:val="bullet"/>
+      <w:lvlText w:val="•"/>
+      <w:lvlJc w:val="left"/>
+      <w:pPr>
+        <w:ind w:left="360" w:hanging="360"/>
+      </w:pPr>
+      <w:rPr>
+        <w:rFonts w:ascii="Arial" w:eastAsia="Times New Roman" w:hAnsi="Arial" w:cs="Arial" w:hint="default"/>
+      </w:rPr>
+    </w:lvl>
+    <w:lvl w:ilvl="1" w:tplc="04090003" w:tentative="1">
+      <w:start w:val="1"/>
+      <w:numFmt w:val="bullet"/>
+      <w:lvlText w:val="o"/>
+      <w:lvlJc w:val="left"/>
+      <w:pPr>
+        <w:ind w:left="1080" w:hanging="360"/>
+      </w:pPr>
+      <w:rPr>
+        <w:rFonts w:ascii="Courier New" w:hAnsi="Courier New" w:cs="Courier New" w:hint="default"/>
+      </w:rPr>
+    </w:lvl>
+    <w:lvl w:ilvl="2" w:tplc="04090005" w:tentative="1">
+      <w:start w:val="1"/>
+      <w:numFmt w:val="bullet"/>
+      <w:lvlText w:val=""/>
+      <w:lvlJc w:val="left"/>
+      <w:pPr>
+        <w:ind w:left="1800" w:hanging="360"/>
+      </w:pPr>
+      <w:rPr>
+        <w:rFonts w:ascii="Wingdings" w:hAnsi="Wingdings" w:hint="default"/>
+      </w:rPr>
+    </w:lvl>
+    <w:lvl w:ilvl="3" w:tplc="04090001" w:tentative="1">
+      <w:start w:val="1"/>
+      <w:numFmt w:val="bullet"/>
+      <w:lvlText w:val=""/>
+      <w:lvlJc w:val="left"/>
+      <w:pPr>
+        <w:ind w:left="2520" w:hanging="360"/>
+      </w:pPr>
+      <w:rPr>
+        <w:rFonts w:ascii="Symbol" w:hAnsi="Symbol" w:hint="default"/>
+      </w:rPr>
+    </w:lvl>
+    <w:lvl w:ilvl="4" w:tplc="04090003" w:tentative="1">
+      <w:start w:val="1"/>
+      <w:numFmt w:val="bullet"/>
+      <w:lvlText w:val="o"/>
+      <w:lvlJc w:val="left"/>
+      <w:pPr>
+        <w:ind w:left="3240" w:hanging="360"/>
+      </w:pPr>
+      <w:rPr>
+        <w:rFonts w:ascii="Courier New" w:hAnsi="Courier New" w:cs="Courier New" w:hint="default"/>
+      </w:rPr>
+    </w:lvl>
+    <w:lvl w:ilvl="5" w:tplc="04090005" w:tentative="1">
+      <w:start w:val="1"/>
+      <w:numFmt w:val="bullet"/>
+      <w:lvlText w:val=""/>
+      <w:lvlJc w:val="left"/>
+      <w:pPr>
+        <w:ind w:left="3960" w:hanging="360"/>
+      </w:pPr>
+      <w:rPr>
+        <w:rFonts w:ascii="Wingdings" w:hAnsi="Wingdings" w:hint="default"/>
+      </w:rPr>
+    </w:lvl>
+    <w:lvl w:ilvl="6" w:tplc="04090001" w:tentative="1">
+      <w:start w:val="1"/>
+      <w:numFmt w:val="bullet"/>
+      <w:lvlText w:val=""/>
+      <w:lvlJc w:val="left"/>
+      <w:pPr>
+        <w:ind w:left="4680" w:hanging="360"/>
+      </w:pPr>
+      <w:rPr>
+        <w:rFonts w:ascii="Symbol" w:hAnsi="Symbol" w:hint="default"/>
+      </w:rPr>
+    </w:lvl>
+    <w:lvl w:ilvl="7" w:tplc="04090003" w:tentative="1">
+      <w:start w:val="1"/>
+      <w:numFmt w:val="bullet"/>
+      <w:lvlText w:val="o"/>
+      <w:lvlJc w:val="left"/>
+      <w:pPr>
+        <w:ind w:left="5400" w:hanging="360"/>
+      </w:pPr>
+      <w:rPr>
+        <w:rFonts w:ascii="Courier New" w:hAnsi="Courier New" w:cs="Courier New" w:hint="default"/>
+      </w:rPr>
+    </w:lvl>
+    <w:lvl w:ilvl="8" w:tplc="04090005" w:tentative="1">
+      <w:start w:val="1"/>
+      <w:numFmt w:val="bullet"/>
+      <w:lvlText w:val=""/>
+      <w:lvlJc w:val="left"/>
+      <w:pPr>
+        <w:ind w:left="6120" w:hanging="360"/>
+      </w:pPr>
+      <w:rPr>
+        <w:rFonts w:ascii="Wingdings" w:hAnsi="Wingdings" w:hint="default"/>
+      </w:rPr>
+    </w:lvl>
+  </w:abstractNum>
+  <w:abstractNum w:abstractNumId="20" w15:restartNumberingAfterBreak="0">
     <w:nsid w:val="48D431FC"/>
     <w:multiLevelType w:val="hybridMultilevel"/>
     <w:tmpl w:val="990A9598"/>
@@ -2750,7 +4033,155 @@
       </w:rPr>
     </w:lvl>
   </w:abstractNum>
-  <w:abstractNum w:abstractNumId="17" w15:restartNumberingAfterBreak="0">
+  <w:abstractNum w:abstractNumId="21" w15:restartNumberingAfterBreak="0">
+    <w:nsid w:val="4984115D"/>
+    <w:multiLevelType w:val="multilevel"/>
+    <w:tmpl w:val="F222C2BC"/>
+    <w:lvl w:ilvl="0">
+      <w:numFmt w:val="bullet"/>
+      <w:lvlText w:val="•"/>
+      <w:lvlJc w:val="left"/>
+      <w:pPr>
+        <w:tabs>
+          <w:tab w:val="num" w:pos="720"/>
+        </w:tabs>
+        <w:ind w:left="720" w:hanging="360"/>
+      </w:pPr>
+      <w:rPr>
+        <w:rFonts w:ascii="Arial" w:eastAsia="Times New Roman" w:hAnsi="Arial" w:cs="Arial" w:hint="default"/>
+        <w:sz w:val="24"/>
+      </w:rPr>
+    </w:lvl>
+    <w:lvl w:ilvl="1" w:tentative="1">
+      <w:start w:val="1"/>
+      <w:numFmt w:val="bullet"/>
+      <w:lvlText w:val=""/>
+      <w:lvlJc w:val="left"/>
+      <w:pPr>
+        <w:tabs>
+          <w:tab w:val="num" w:pos="1440"/>
+        </w:tabs>
+        <w:ind w:left="1440" w:hanging="360"/>
+      </w:pPr>
+      <w:rPr>
+        <w:rFonts w:ascii="Symbol" w:hAnsi="Symbol" w:hint="default"/>
+        <w:sz w:val="20"/>
+      </w:rPr>
+    </w:lvl>
+    <w:lvl w:ilvl="2" w:tentative="1">
+      <w:start w:val="1"/>
+      <w:numFmt w:val="bullet"/>
+      <w:lvlText w:val=""/>
+      <w:lvlJc w:val="left"/>
+      <w:pPr>
+        <w:tabs>
+          <w:tab w:val="num" w:pos="2160"/>
+        </w:tabs>
+        <w:ind w:left="2160" w:hanging="360"/>
+      </w:pPr>
+      <w:rPr>
+        <w:rFonts w:ascii="Symbol" w:hAnsi="Symbol" w:hint="default"/>
+        <w:sz w:val="20"/>
+      </w:rPr>
+    </w:lvl>
+    <w:lvl w:ilvl="3" w:tentative="1">
+      <w:start w:val="1"/>
+      <w:numFmt w:val="bullet"/>
+      <w:lvlText w:val=""/>
+      <w:lvlJc w:val="left"/>
+      <w:pPr>
+        <w:tabs>
+          <w:tab w:val="num" w:pos="2880"/>
+        </w:tabs>
+        <w:ind w:left="2880" w:hanging="360"/>
+      </w:pPr>
+      <w:rPr>
+        <w:rFonts w:ascii="Symbol" w:hAnsi="Symbol" w:hint="default"/>
+        <w:sz w:val="20"/>
+      </w:rPr>
+    </w:lvl>
+    <w:lvl w:ilvl="4" w:tentative="1">
+      <w:start w:val="1"/>
+      <w:numFmt w:val="bullet"/>
+      <w:lvlText w:val=""/>
+      <w:lvlJc w:val="left"/>
+      <w:pPr>
+        <w:tabs>
+          <w:tab w:val="num" w:pos="3600"/>
+        </w:tabs>
+        <w:ind w:left="3600" w:hanging="360"/>
+      </w:pPr>
+      <w:rPr>
+        <w:rFonts w:ascii="Symbol" w:hAnsi="Symbol" w:hint="default"/>
+        <w:sz w:val="20"/>
+      </w:rPr>
+    </w:lvl>
+    <w:lvl w:ilvl="5" w:tentative="1">
+      <w:start w:val="1"/>
+      <w:numFmt w:val="bullet"/>
+      <w:lvlText w:val=""/>
+      <w:lvlJc w:val="left"/>
+      <w:pPr>
+        <w:tabs>
+          <w:tab w:val="num" w:pos="4320"/>
+        </w:tabs>
+        <w:ind w:left="4320" w:hanging="360"/>
+      </w:pPr>
+      <w:rPr>
+        <w:rFonts w:ascii="Symbol" w:hAnsi="Symbol" w:hint="default"/>
+        <w:sz w:val="20"/>
+      </w:rPr>
+    </w:lvl>
+    <w:lvl w:ilvl="6" w:tentative="1">
+      <w:start w:val="1"/>
+      <w:numFmt w:val="bullet"/>
+      <w:lvlText w:val=""/>
+      <w:lvlJc w:val="left"/>
+      <w:pPr>
+        <w:tabs>
+          <w:tab w:val="num" w:pos="5040"/>
+        </w:tabs>
+        <w:ind w:left="5040" w:hanging="360"/>
+      </w:pPr>
+      <w:rPr>
+        <w:rFonts w:ascii="Symbol" w:hAnsi="Symbol" w:hint="default"/>
+        <w:sz w:val="20"/>
+      </w:rPr>
+    </w:lvl>
+    <w:lvl w:ilvl="7" w:tentative="1">
+      <w:start w:val="1"/>
+      <w:numFmt w:val="bullet"/>
+      <w:lvlText w:val=""/>
+      <w:lvlJc w:val="left"/>
+      <w:pPr>
+        <w:tabs>
+          <w:tab w:val="num" w:pos="5760"/>
+        </w:tabs>
+        <w:ind w:left="5760" w:hanging="360"/>
+      </w:pPr>
+      <w:rPr>
+        <w:rFonts w:ascii="Symbol" w:hAnsi="Symbol" w:hint="default"/>
+        <w:sz w:val="20"/>
+      </w:rPr>
+    </w:lvl>
+    <w:lvl w:ilvl="8" w:tentative="1">
+      <w:start w:val="1"/>
+      <w:numFmt w:val="bullet"/>
+      <w:lvlText w:val=""/>
+      <w:lvlJc w:val="left"/>
+      <w:pPr>
+        <w:tabs>
+          <w:tab w:val="num" w:pos="6480"/>
+        </w:tabs>
+        <w:ind w:left="6480" w:hanging="360"/>
+      </w:pPr>
+      <w:rPr>
+        <w:rFonts w:ascii="Symbol" w:hAnsi="Symbol" w:hint="default"/>
+        <w:sz w:val="20"/>
+      </w:rPr>
+    </w:lvl>
+  </w:abstractNum>
+  <w:abstractNum w:abstractNumId="22" w15:restartNumberingAfterBreak="0">
     <w:nsid w:val="4C7913CD"/>
     <w:multiLevelType w:val="singleLevel"/>
     <w:tmpl w:val="C2AAA94C"/>
@@ -2772,7 +4203,7 @@
       </w:rPr>
     </w:lvl>
   </w:abstractNum>
-  <w:abstractNum w:abstractNumId="18" w15:restartNumberingAfterBreak="0">
+  <w:abstractNum w:abstractNumId="23" w15:restartNumberingAfterBreak="0">
     <w:nsid w:val="4CDB32AD"/>
     <w:multiLevelType w:val="multilevel"/>
     <w:tmpl w:val="94F61206"/>
@@ -2921,7 +4352,7 @@
       </w:rPr>
     </w:lvl>
   </w:abstractNum>
-  <w:abstractNum w:abstractNumId="19" w15:restartNumberingAfterBreak="0">
+  <w:abstractNum w:abstractNumId="24" w15:restartNumberingAfterBreak="0">
     <w:nsid w:val="4CE06D19"/>
     <w:multiLevelType w:val="multilevel"/>
     <w:tmpl w:val="7444E2FA"/>
@@ -3070,7 +4501,7 @@
       </w:rPr>
     </w:lvl>
   </w:abstractNum>
-  <w:abstractNum w:abstractNumId="20" w15:restartNumberingAfterBreak="0">
+  <w:abstractNum w:abstractNumId="25" w15:restartNumberingAfterBreak="0">
     <w:nsid w:val="536B6D57"/>
     <w:multiLevelType w:val="multilevel"/>
     <w:tmpl w:val="04BE6848"/>
@@ -3219,7 +4650,7 @@
       </w:rPr>
     </w:lvl>
   </w:abstractNum>
-  <w:abstractNum w:abstractNumId="21" w15:restartNumberingAfterBreak="0">
+  <w:abstractNum w:abstractNumId="26" w15:restartNumberingAfterBreak="0">
     <w:nsid w:val="5432568C"/>
     <w:multiLevelType w:val="hybridMultilevel"/>
     <w:tmpl w:val="1BDC28B0"/>
@@ -3332,7 +4763,7 @@
       </w:rPr>
     </w:lvl>
   </w:abstractNum>
-  <w:abstractNum w:abstractNumId="22" w15:restartNumberingAfterBreak="0">
+  <w:abstractNum w:abstractNumId="27" w15:restartNumberingAfterBreak="0">
     <w:nsid w:val="56C216CC"/>
     <w:multiLevelType w:val="multilevel"/>
     <w:tmpl w:val="74766F5A"/>
@@ -3481,7 +4912,7 @@
       </w:rPr>
     </w:lvl>
   </w:abstractNum>
-  <w:abstractNum w:abstractNumId="23" w15:restartNumberingAfterBreak="0">
+  <w:abstractNum w:abstractNumId="28" w15:restartNumberingAfterBreak="0">
     <w:nsid w:val="5A680AA4"/>
     <w:multiLevelType w:val="multilevel"/>
     <w:tmpl w:val="D362F590"/>
@@ -3630,7 +5061,155 @@
       </w:rPr>
     </w:lvl>
   </w:abstractNum>
-  <w:abstractNum w:abstractNumId="24" w15:restartNumberingAfterBreak="0">
+  <w:abstractNum w:abstractNumId="29" w15:restartNumberingAfterBreak="0">
+    <w:nsid w:val="5E522ECC"/>
+    <w:multiLevelType w:val="multilevel"/>
+    <w:tmpl w:val="F0C8C3E6"/>
+    <w:lvl w:ilvl="0">
+      <w:numFmt w:val="bullet"/>
+      <w:lvlText w:val="•"/>
+      <w:lvlJc w:val="left"/>
+      <w:pPr>
+        <w:tabs>
+          <w:tab w:val="num" w:pos="720"/>
+        </w:tabs>
+        <w:ind w:left="720" w:hanging="360"/>
+      </w:pPr>
+      <w:rPr>
+        <w:rFonts w:ascii="Arial" w:eastAsia="Times New Roman" w:hAnsi="Arial" w:cs="Arial" w:hint="default"/>
+        <w:sz w:val="24"/>
+      </w:rPr>
+    </w:lvl>
+    <w:lvl w:ilvl="1" w:tentative="1">
+      <w:start w:val="1"/>
+      <w:numFmt w:val="bullet"/>
+      <w:lvlText w:val=""/>
+      <w:lvlJc w:val="left"/>
+      <w:pPr>
+        <w:tabs>
+          <w:tab w:val="num" w:pos="1440"/>
+        </w:tabs>
+        <w:ind w:left="1440" w:hanging="360"/>
+      </w:pPr>
+      <w:rPr>
+        <w:rFonts w:ascii="Symbol" w:hAnsi="Symbol" w:hint="default"/>
+        <w:sz w:val="20"/>
+      </w:rPr>
+    </w:lvl>
+    <w:lvl w:ilvl="2" w:tentative="1">
+      <w:start w:val="1"/>
+      <w:numFmt w:val="bullet"/>
+      <w:lvlText w:val=""/>
+      <w:lvlJc w:val="left"/>
+      <w:pPr>
+        <w:tabs>
+          <w:tab w:val="num" w:pos="2160"/>
+        </w:tabs>
+        <w:ind w:left="2160" w:hanging="360"/>
+      </w:pPr>
+      <w:rPr>
+        <w:rFonts w:ascii="Symbol" w:hAnsi="Symbol" w:hint="default"/>
+        <w:sz w:val="20"/>
+      </w:rPr>
+    </w:lvl>
+    <w:lvl w:ilvl="3" w:tentative="1">
+      <w:start w:val="1"/>
+      <w:numFmt w:val="bullet"/>
+      <w:lvlText w:val=""/>
+      <w:lvlJc w:val="left"/>
+      <w:pPr>
+        <w:tabs>
+          <w:tab w:val="num" w:pos="2880"/>
+        </w:tabs>
+        <w:ind w:left="2880" w:hanging="360"/>
+      </w:pPr>
+      <w:rPr>
+        <w:rFonts w:ascii="Symbol" w:hAnsi="Symbol" w:hint="default"/>
+        <w:sz w:val="20"/>
+      </w:rPr>
+    </w:lvl>
+    <w:lvl w:ilvl="4" w:tentative="1">
+      <w:start w:val="1"/>
+      <w:numFmt w:val="bullet"/>
+      <w:lvlText w:val=""/>
+      <w:lvlJc w:val="left"/>
+      <w:pPr>
+        <w:tabs>
+          <w:tab w:val="num" w:pos="3600"/>
+        </w:tabs>
+        <w:ind w:left="3600" w:hanging="360"/>
+      </w:pPr>
+      <w:rPr>
+        <w:rFonts w:ascii="Symbol" w:hAnsi="Symbol" w:hint="default"/>
+        <w:sz w:val="20"/>
+      </w:rPr>
+    </w:lvl>
+    <w:lvl w:ilvl="5" w:tentative="1">
+      <w:start w:val="1"/>
+      <w:numFmt w:val="bullet"/>
+      <w:lvlText w:val=""/>
+      <w:lvlJc w:val="left"/>
+      <w:pPr>
+        <w:tabs>
+          <w:tab w:val="num" w:pos="4320"/>
+        </w:tabs>
+        <w:ind w:left="4320" w:hanging="360"/>
+      </w:pPr>
+      <w:rPr>
+        <w:rFonts w:ascii="Symbol" w:hAnsi="Symbol" w:hint="default"/>
+        <w:sz w:val="20"/>
+      </w:rPr>
+    </w:lvl>
+    <w:lvl w:ilvl="6" w:tentative="1">
+      <w:start w:val="1"/>
+      <w:numFmt w:val="bullet"/>
+      <w:lvlText w:val=""/>
+      <w:lvlJc w:val="left"/>
+      <w:pPr>
+        <w:tabs>
+          <w:tab w:val="num" w:pos="5040"/>
+        </w:tabs>
+        <w:ind w:left="5040" w:hanging="360"/>
+      </w:pPr>
+      <w:rPr>
+        <w:rFonts w:ascii="Symbol" w:hAnsi="Symbol" w:hint="default"/>
+        <w:sz w:val="20"/>
+      </w:rPr>
+    </w:lvl>
+    <w:lvl w:ilvl="7" w:tentative="1">
+      <w:start w:val="1"/>
+      <w:numFmt w:val="bullet"/>
+      <w:lvlText w:val=""/>
+      <w:lvlJc w:val="left"/>
+      <w:pPr>
+        <w:tabs>
+          <w:tab w:val="num" w:pos="5760"/>
+        </w:tabs>
+        <w:ind w:left="5760" w:hanging="360"/>
+      </w:pPr>
+      <w:rPr>
+        <w:rFonts w:ascii="Symbol" w:hAnsi="Symbol" w:hint="default"/>
+        <w:sz w:val="20"/>
+      </w:rPr>
+    </w:lvl>
+    <w:lvl w:ilvl="8" w:tentative="1">
+      <w:start w:val="1"/>
+      <w:numFmt w:val="bullet"/>
+      <w:lvlText w:val=""/>
+      <w:lvlJc w:val="left"/>
+      <w:pPr>
+        <w:tabs>
+          <w:tab w:val="num" w:pos="6480"/>
+        </w:tabs>
+        <w:ind w:left="6480" w:hanging="360"/>
+      </w:pPr>
+      <w:rPr>
+        <w:rFonts w:ascii="Symbol" w:hAnsi="Symbol" w:hint="default"/>
+        <w:sz w:val="20"/>
+      </w:rPr>
+    </w:lvl>
+  </w:abstractNum>
+  <w:abstractNum w:abstractNumId="30" w15:restartNumberingAfterBreak="0">
     <w:nsid w:val="60EA4294"/>
     <w:multiLevelType w:val="hybridMultilevel"/>
     <w:tmpl w:val="CD340304"/>
@@ -3743,7 +5322,7 @@
       </w:rPr>
     </w:lvl>
   </w:abstractNum>
-  <w:abstractNum w:abstractNumId="25" w15:restartNumberingAfterBreak="0">
+  <w:abstractNum w:abstractNumId="31" w15:restartNumberingAfterBreak="0">
     <w:nsid w:val="62F93B77"/>
     <w:multiLevelType w:val="multilevel"/>
     <w:tmpl w:val="EB8E5D5E"/>
@@ -3892,7 +5471,7 @@
       </w:rPr>
     </w:lvl>
   </w:abstractNum>
-  <w:abstractNum w:abstractNumId="26" w15:restartNumberingAfterBreak="0">
+  <w:abstractNum w:abstractNumId="32" w15:restartNumberingAfterBreak="0">
     <w:nsid w:val="64B828FD"/>
     <w:multiLevelType w:val="singleLevel"/>
     <w:tmpl w:val="77427B98"/>
@@ -3914,7 +5493,7 @@
       </w:rPr>
     </w:lvl>
   </w:abstractNum>
-  <w:abstractNum w:abstractNumId="27" w15:restartNumberingAfterBreak="0">
+  <w:abstractNum w:abstractNumId="33" w15:restartNumberingAfterBreak="0">
     <w:nsid w:val="69F0614C"/>
     <w:multiLevelType w:val="multilevel"/>
     <w:tmpl w:val="E3AE340C"/>
@@ -4063,7 +5642,7 @@
       </w:rPr>
     </w:lvl>
   </w:abstractNum>
-  <w:abstractNum w:abstractNumId="28" w15:restartNumberingAfterBreak="0">
+  <w:abstractNum w:abstractNumId="34" w15:restartNumberingAfterBreak="0">
     <w:nsid w:val="6B045260"/>
     <w:multiLevelType w:val="hybridMultilevel"/>
     <w:tmpl w:val="C1B27A4C"/>
@@ -4176,68 +5755,180 @@
       </w:rPr>
     </w:lvl>
   </w:abstractNum>
+  <w:abstractNum w:abstractNumId="35" w15:restartNumberingAfterBreak="0">
+    <w:nsid w:val="6B653EE0"/>
+    <w:multiLevelType w:val="hybridMultilevel"/>
+    <w:tmpl w:val="C7FCAEF8"/>
+    <w:lvl w:ilvl="0" w:tplc="C6149BD8">
+      <w:numFmt w:val="bullet"/>
+      <w:lvlText w:val="•"/>
+      <w:lvlJc w:val="left"/>
+      <w:pPr>
+        <w:ind w:left="720" w:hanging="360"/>
+      </w:pPr>
+      <w:rPr>
+        <w:rFonts w:ascii="Arial" w:eastAsia="Times New Roman" w:hAnsi="Arial" w:cs="Arial" w:hint="default"/>
+      </w:rPr>
+    </w:lvl>
+    <w:lvl w:ilvl="1" w:tplc="04090003" w:tentative="1">
+      <w:start w:val="1"/>
+      <w:numFmt w:val="bullet"/>
+      <w:lvlText w:val="o"/>
+      <w:lvlJc w:val="left"/>
+      <w:pPr>
+        <w:ind w:left="1440" w:hanging="360"/>
+      </w:pPr>
+      <w:rPr>
+        <w:rFonts w:ascii="Courier New" w:hAnsi="Courier New" w:cs="Courier New" w:hint="default"/>
+      </w:rPr>
+    </w:lvl>
+    <w:lvl w:ilvl="2" w:tplc="04090005" w:tentative="1">
+      <w:start w:val="1"/>
+      <w:numFmt w:val="bullet"/>
+      <w:lvlText w:val=""/>
+      <w:lvlJc w:val="left"/>
+      <w:pPr>
+        <w:ind w:left="2160" w:hanging="360"/>
+      </w:pPr>
+      <w:rPr>
+        <w:rFonts w:ascii="Wingdings" w:hAnsi="Wingdings" w:hint="default"/>
+      </w:rPr>
+    </w:lvl>
+    <w:lvl w:ilvl="3" w:tplc="04090001" w:tentative="1">
+      <w:start w:val="1"/>
+      <w:numFmt w:val="bullet"/>
+      <w:lvlText w:val=""/>
+      <w:lvlJc w:val="left"/>
+      <w:pPr>
+        <w:ind w:left="2880" w:hanging="360"/>
+      </w:pPr>
+      <w:rPr>
+        <w:rFonts w:ascii="Symbol" w:hAnsi="Symbol" w:hint="default"/>
+      </w:rPr>
+    </w:lvl>
+    <w:lvl w:ilvl="4" w:tplc="04090003" w:tentative="1">
+      <w:start w:val="1"/>
+      <w:numFmt w:val="bullet"/>
+      <w:lvlText w:val="o"/>
+      <w:lvlJc w:val="left"/>
+      <w:pPr>
+        <w:ind w:left="3600" w:hanging="360"/>
+      </w:pPr>
+      <w:rPr>
+        <w:rFonts w:ascii="Courier New" w:hAnsi="Courier New" w:cs="Courier New" w:hint="default"/>
+      </w:rPr>
+    </w:lvl>
+    <w:lvl w:ilvl="5" w:tplc="04090005" w:tentative="1">
+      <w:start w:val="1"/>
+      <w:numFmt w:val="bullet"/>
+      <w:lvlText w:val=""/>
+      <w:lvlJc w:val="left"/>
+      <w:pPr>
+        <w:ind w:left="4320" w:hanging="360"/>
+      </w:pPr>
+      <w:rPr>
+        <w:rFonts w:ascii="Wingdings" w:hAnsi="Wingdings" w:hint="default"/>
+      </w:rPr>
+    </w:lvl>
+    <w:lvl w:ilvl="6" w:tplc="04090001" w:tentative="1">
+      <w:start w:val="1"/>
+      <w:numFmt w:val="bullet"/>
+      <w:lvlText w:val=""/>
+      <w:lvlJc w:val="left"/>
+      <w:pPr>
+        <w:ind w:left="5040" w:hanging="360"/>
+      </w:pPr>
+      <w:rPr>
+        <w:rFonts w:ascii="Symbol" w:hAnsi="Symbol" w:hint="default"/>
+      </w:rPr>
+    </w:lvl>
+    <w:lvl w:ilvl="7" w:tplc="04090003" w:tentative="1">
+      <w:start w:val="1"/>
+      <w:numFmt w:val="bullet"/>
+      <w:lvlText w:val="o"/>
+      <w:lvlJc w:val="left"/>
+      <w:pPr>
+        <w:ind w:left="5760" w:hanging="360"/>
+      </w:pPr>
+      <w:rPr>
+        <w:rFonts w:ascii="Courier New" w:hAnsi="Courier New" w:cs="Courier New" w:hint="default"/>
+      </w:rPr>
+    </w:lvl>
+    <w:lvl w:ilvl="8" w:tplc="04090005" w:tentative="1">
+      <w:start w:val="1"/>
+      <w:numFmt w:val="bullet"/>
+      <w:lvlText w:val=""/>
+      <w:lvlJc w:val="left"/>
+      <w:pPr>
+        <w:ind w:left="6480" w:hanging="360"/>
+      </w:pPr>
+      <w:rPr>
+        <w:rFonts w:ascii="Wingdings" w:hAnsi="Wingdings" w:hint="default"/>
+      </w:rPr>
+    </w:lvl>
+  </w:abstractNum>
   <w:num w:numId="1">
-    <w:abstractNumId w:val="7"/>
+    <w:abstractNumId w:val="9"/>
   </w:num>
   <w:num w:numId="2">
-    <w:abstractNumId w:val="2"/>
+    <w:abstractNumId w:val="3"/>
   </w:num>
   <w:num w:numId="3">
-    <w:abstractNumId w:val="9"/>
+    <w:abstractNumId w:val="11"/>
   </w:num>
   <w:num w:numId="4">
     <w:abstractNumId w:val="0"/>
   </w:num>
   <w:num w:numId="5">
-    <w:abstractNumId w:val="25"/>
+    <w:abstractNumId w:val="31"/>
   </w:num>
   <w:num w:numId="6">
+    <w:abstractNumId w:val="10"/>
+  </w:num>
+  <w:num w:numId="7">
     <w:abstractNumId w:val="8"/>
   </w:num>
-  <w:num w:numId="7">
+  <w:num w:numId="8">
+    <w:abstractNumId w:val="17"/>
+  </w:num>
+  <w:num w:numId="9">
+    <w:abstractNumId w:val="12"/>
+  </w:num>
+  <w:num w:numId="10">
+    <w:abstractNumId w:val="32"/>
+  </w:num>
+  <w:num w:numId="11">
+    <w:abstractNumId w:val="5"/>
+  </w:num>
+  <w:num w:numId="12">
+    <w:abstractNumId w:val="2"/>
+  </w:num>
+  <w:num w:numId="13">
+    <w:abstractNumId w:val="16"/>
+  </w:num>
+  <w:num w:numId="14">
+    <w:abstractNumId w:val="28"/>
+  </w:num>
+  <w:num w:numId="15">
+    <w:abstractNumId w:val="30"/>
+  </w:num>
+  <w:num w:numId="16">
     <w:abstractNumId w:val="6"/>
   </w:num>
-  <w:num w:numId="8">
-    <w:abstractNumId w:val="14"/>
+  <w:num w:numId="17">
+    <w:abstractNumId w:val="34"/>
   </w:num>
-  <w:num w:numId="9">
-    <w:abstractNumId w:val="10"/>
-  </w:num>
-  <w:num w:numId="10">
+  <w:num w:numId="18">
     <w:abstractNumId w:val="26"/>
   </w:num>
-  <w:num w:numId="11">
-    <w:abstractNumId w:val="3"/>
-  </w:num>
-  <w:num w:numId="12">
-    <w:abstractNumId w:val="1"/>
-  </w:num>
-  <w:num w:numId="13">
-    <w:abstractNumId w:val="13"/>
-  </w:num>
-  <w:num w:numId="14">
-    <w:abstractNumId w:val="23"/>
-  </w:num>
-  <w:num w:numId="15">
-    <w:abstractNumId w:val="24"/>
-  </w:num>
-  <w:num w:numId="16">
-    <w:abstractNumId w:val="4"/>
-  </w:num>
-  <w:num w:numId="17">
-    <w:abstractNumId w:val="28"/>
-  </w:num>
-  <w:num w:numId="18">
-    <w:abstractNumId w:val="21"/>
-  </w:num>
   <w:num w:numId="19">
-    <w:abstractNumId w:val="17"/>
+    <w:abstractNumId w:val="22"/>
   </w:num>
   <w:num w:numId="20">
-    <w:abstractNumId w:val="12"/>
+    <w:abstractNumId w:val="15"/>
   </w:num>
   <w:num w:numId="21">
-    <w:abstractNumId w:val="11"/>
+    <w:abstractNumId w:val="14"/>
     <w:lvlOverride w:ilvl="0">
       <w:lvl w:ilvl="0">
         <w:numFmt w:val="bullet"/>
@@ -4257,28 +5948,49 @@
     </w:lvlOverride>
   </w:num>
   <w:num w:numId="22">
+    <w:abstractNumId w:val="25"/>
+  </w:num>
+  <w:num w:numId="23">
+    <w:abstractNumId w:val="23"/>
+  </w:num>
+  <w:num w:numId="24">
     <w:abstractNumId w:val="20"/>
   </w:num>
-  <w:num w:numId="23">
+  <w:num w:numId="25">
+    <w:abstractNumId w:val="24"/>
+  </w:num>
+  <w:num w:numId="26">
+    <w:abstractNumId w:val="7"/>
+  </w:num>
+  <w:num w:numId="27">
+    <w:abstractNumId w:val="27"/>
+  </w:num>
+  <w:num w:numId="28">
+    <w:abstractNumId w:val="33"/>
+  </w:num>
+  <w:num w:numId="29">
     <w:abstractNumId w:val="18"/>
   </w:num>
-  <w:num w:numId="24">
-    <w:abstractNumId w:val="16"/>
+  <w:num w:numId="30">
+    <w:abstractNumId w:val="29"/>
   </w:num>
-  <w:num w:numId="25">
+  <w:num w:numId="31">
+    <w:abstractNumId w:val="4"/>
+  </w:num>
+  <w:num w:numId="32">
+    <w:abstractNumId w:val="13"/>
+  </w:num>
+  <w:num w:numId="33">
+    <w:abstractNumId w:val="1"/>
+  </w:num>
+  <w:num w:numId="34">
+    <w:abstractNumId w:val="21"/>
+  </w:num>
+  <w:num w:numId="35">
+    <w:abstractNumId w:val="35"/>
+  </w:num>
+  <w:num w:numId="36">
     <w:abstractNumId w:val="19"/>
-  </w:num>
-  <w:num w:numId="26">
-    <w:abstractNumId w:val="5"/>
-  </w:num>
-  <w:num w:numId="27">
-    <w:abstractNumId w:val="22"/>
-  </w:num>
-  <w:num w:numId="28">
-    <w:abstractNumId w:val="27"/>
-  </w:num>
-  <w:num w:numId="29">
-    <w:abstractNumId w:val="15"/>
   </w:num>
 </w:numbering>
 </file>
@@ -4676,6 +6388,7 @@
   <w:style w:type="paragraph" w:default="1" w:styleId="Normal">
     <w:name w:val="Normal"/>
     <w:qFormat/>
+    <w:rsid w:val="00C03CF5"/>
   </w:style>
   <w:style w:type="paragraph" w:styleId="Heading3">
     <w:name w:val="heading 3"/>
@@ -4908,6 +6621,69 @@
       <w:sz w:val="24"/>
       <w:szCs w:val="24"/>
     </w:rPr>
+  </w:style>
+  <w:style w:type="table" w:styleId="PlainTable1">
+    <w:name w:val="Plain Table 1"/>
+    <w:basedOn w:val="TableNormal"/>
+    <w:uiPriority w:val="41"/>
+    <w:rsid w:val="00AE63EF"/>
+    <w:pPr>
+      <w:spacing w:after="0" w:line="240" w:lineRule="auto"/>
+    </w:pPr>
+    <w:tblPr>
+      <w:tblStyleRowBandSize w:val="1"/>
+      <w:tblStyleColBandSize w:val="1"/>
+      <w:tblBorders>
+        <w:top w:val="single" w:sz="4" w:space="0" w:color="BFBFBF" w:themeColor="background1" w:themeShade="BF"/>
+        <w:left w:val="single" w:sz="4" w:space="0" w:color="BFBFBF" w:themeColor="background1" w:themeShade="BF"/>
+        <w:bottom w:val="single" w:sz="4" w:space="0" w:color="BFBFBF" w:themeColor="background1" w:themeShade="BF"/>
+        <w:right w:val="single" w:sz="4" w:space="0" w:color="BFBFBF" w:themeColor="background1" w:themeShade="BF"/>
+        <w:insideH w:val="single" w:sz="4" w:space="0" w:color="BFBFBF" w:themeColor="background1" w:themeShade="BF"/>
+        <w:insideV w:val="single" w:sz="4" w:space="0" w:color="BFBFBF" w:themeColor="background1" w:themeShade="BF"/>
+      </w:tblBorders>
+    </w:tblPr>
+    <w:tblStylePr w:type="firstRow">
+      <w:rPr>
+        <w:b/>
+        <w:bCs/>
+      </w:rPr>
+    </w:tblStylePr>
+    <w:tblStylePr w:type="lastRow">
+      <w:rPr>
+        <w:b/>
+        <w:bCs/>
+      </w:rPr>
+      <w:tblPr/>
+      <w:tcPr>
+        <w:tcBorders>
+          <w:top w:val="double" w:sz="4" w:space="0" w:color="BFBFBF" w:themeColor="background1" w:themeShade="BF"/>
+        </w:tcBorders>
+      </w:tcPr>
+    </w:tblStylePr>
+    <w:tblStylePr w:type="firstCol">
+      <w:rPr>
+        <w:b/>
+        <w:bCs/>
+      </w:rPr>
+    </w:tblStylePr>
+    <w:tblStylePr w:type="lastCol">
+      <w:rPr>
+        <w:b/>
+        <w:bCs/>
+      </w:rPr>
+    </w:tblStylePr>
+    <w:tblStylePr w:type="band1Vert">
+      <w:tblPr/>
+      <w:tcPr>
+        <w:shd w:val="clear" w:color="auto" w:fill="F2F2F2" w:themeFill="background1" w:themeFillShade="F2"/>
+      </w:tcPr>
+    </w:tblStylePr>
+    <w:tblStylePr w:type="band1Horz">
+      <w:tblPr/>
+      <w:tcPr>
+        <w:shd w:val="clear" w:color="auto" w:fill="F2F2F2" w:themeFill="background1" w:themeFillShade="F2"/>
+      </w:tcPr>
+    </w:tblStylePr>
   </w:style>
 </w:styles>
 </file>

</xml_diff>